<commit_message>
updated lab documents for Linux
</commit_message>
<xml_diff>
--- a/Lab 2/Linux/Lab 2 - Connect Device to IoTHub.docx
+++ b/Lab 2/Linux/Lab 2 - Connect Device to IoTHub.docx
@@ -2,13 +2,13 @@
 <file path=word/document.xml><?xml version="1.0" encoding="utf-8"?>
 <w:document xmlns:wpc="http://schemas.microsoft.com/office/word/2010/wordprocessingCanvas" xmlns:cx="http://schemas.microsoft.com/office/drawing/2014/chartex" xmlns:cx1="http://schemas.microsoft.com/office/drawing/2015/9/8/chartex" xmlns:cx2="http://schemas.microsoft.com/office/drawing/2015/10/21/chartex" xmlns:cx3="http://schemas.microsoft.com/office/drawing/2016/5/9/chartex" xmlns:cx4="http://schemas.microsoft.com/office/drawing/2016/5/10/chartex" xmlns:cx5="http://schemas.microsoft.com/office/drawing/2016/5/11/chartex" xmlns:mc="http://schemas.openxmlformats.org/markup-compatibility/2006" xmlns:o="urn:schemas-microsoft-com:office:office" xmlns:r="http://schemas.openxmlformats.org/officeDocument/2006/relationships" xmlns:m="http://schemas.openxmlformats.org/officeDocument/2006/math" xmlns:v="urn:schemas-microsoft-com:vml" xmlns:wp14="http://schemas.microsoft.com/office/word/2010/wordprocessingDrawing" xmlns:wp="http://schemas.openxmlformats.org/drawingml/2006/wordprocessingDrawing" xmlns:w10="urn:schemas-microsoft-com:office:word" xmlns:w="http://schemas.openxmlformats.org/wordprocessingml/2006/main" xmlns:w14="http://schemas.microsoft.com/office/word/2010/wordml" xmlns:w15="http://schemas.microsoft.com/office/word/2012/wordml" xmlns:w16se="http://schemas.microsoft.com/office/word/2015/wordml/symex" xmlns:wpg="http://schemas.microsoft.com/office/word/2010/wordprocessingGroup" xmlns:wpi="http://schemas.microsoft.com/office/word/2010/wordprocessingInk" xmlns:wne="http://schemas.microsoft.com/office/word/2006/wordml" xmlns:wps="http://schemas.microsoft.com/office/word/2010/wordprocessingShape" mc:Ignorable="w14 w15 w16se wp14">
   <w:body>
-    <w:bookmarkStart w:id="0" w:name="_GoBack"/>
-    <w:bookmarkEnd w:id="0"/>
     <w:p>
       <w:pPr>
         <w:pStyle w:val="BodyMS"/>
         <w:ind w:left="-90"/>
       </w:pPr>
+      <w:bookmarkStart w:id="0" w:name="_GoBack"/>
+      <w:bookmarkEnd w:id="0"/>
       <w:r>
         <w:rPr>
           <w:noProof/>
@@ -591,7 +591,7 @@
         <w:pStyle w:val="Heading1MS"/>
         <w:spacing w:before="0" w:after="240" w:line="240" w:lineRule="auto"/>
       </w:pPr>
-      <w:bookmarkStart w:id="2" w:name="_Toc463291875"/>
+      <w:bookmarkStart w:id="2" w:name="_Toc466284196"/>
       <w:r>
         <w:lastRenderedPageBreak/>
         <w:t>Change Record</w:t>
@@ -602,7 +602,7 @@
       <w:tblPr>
         <w:tblStyle w:val="MSTableStyle2"/>
         <w:tblW w:w="8915" w:type="dxa"/>
-        <w:tblInd w:w="85" w:type="dxa"/>
+        <w:tblInd w:w="90" w:type="dxa"/>
         <w:tblLook w:val="00A0" w:firstRow="1" w:lastRow="0" w:firstColumn="1" w:lastColumn="0" w:noHBand="0" w:noVBand="0"/>
       </w:tblPr>
       <w:tblGrid>
@@ -739,7 +739,7 @@
               <w:rPr>
                 <w:rFonts w:ascii="Segoe" w:hAnsi="Segoe"/>
               </w:rPr>
-              <w:t>9/18</w:t>
+              <w:t>11/7</w:t>
             </w:r>
             <w:r>
               <w:rPr>
@@ -813,135 +813,6 @@
           </w:p>
         </w:tc>
       </w:tr>
-      <w:tr>
-        <w:trPr>
-          <w:cnfStyle w:val="000000010000" w:firstRow="0" w:lastRow="0" w:firstColumn="0" w:lastColumn="0" w:oddVBand="0" w:evenVBand="0" w:oddHBand="0" w:evenHBand="1" w:firstRowFirstColumn="0" w:firstRowLastColumn="0" w:lastRowFirstColumn="0" w:lastRowLastColumn="0"/>
-        </w:trPr>
-        <w:tc>
-          <w:tcPr>
-            <w:tcW w:w="1722" w:type="dxa"/>
-            <w:vAlign w:val="center"/>
-          </w:tcPr>
-          <w:p>
-            <w:pPr>
-              <w:pStyle w:val="TableTextMS"/>
-              <w:spacing w:before="0" w:after="0" w:line="240" w:lineRule="auto"/>
-              <w:jc w:val="center"/>
-              <w:rPr>
-                <w:sz w:val="20"/>
-                <w:szCs w:val="20"/>
-                <w:lang w:val="en-US"/>
-              </w:rPr>
-            </w:pPr>
-            <w:r>
-              <w:rPr>
-                <w:sz w:val="20"/>
-                <w:szCs w:val="20"/>
-                <w:lang w:val="en-US"/>
-              </w:rPr>
-              <w:t>10/3/2016</w:t>
-            </w:r>
-          </w:p>
-        </w:tc>
-        <w:tc>
-          <w:tcPr>
-            <w:tcW w:w="1722" w:type="dxa"/>
-            <w:vAlign w:val="center"/>
-          </w:tcPr>
-          <w:p>
-            <w:pPr>
-              <w:pStyle w:val="TableTextMS"/>
-              <w:spacing w:before="0" w:after="0" w:line="240" w:lineRule="auto"/>
-              <w:jc w:val="center"/>
-              <w:rPr>
-                <w:sz w:val="20"/>
-                <w:szCs w:val="20"/>
-                <w:lang w:val="en-US"/>
-              </w:rPr>
-            </w:pPr>
-            <w:r>
-              <w:rPr>
-                <w:sz w:val="20"/>
-                <w:szCs w:val="20"/>
-                <w:lang w:val="en-US"/>
-              </w:rPr>
-              <w:t>Steve Busby</w:t>
-            </w:r>
-          </w:p>
-          <w:p>
-            <w:pPr>
-              <w:pStyle w:val="TableTextMS"/>
-              <w:spacing w:before="0" w:after="0" w:line="240" w:lineRule="auto"/>
-              <w:jc w:val="center"/>
-              <w:rPr>
-                <w:sz w:val="20"/>
-                <w:szCs w:val="20"/>
-                <w:lang w:val="en-US"/>
-              </w:rPr>
-            </w:pPr>
-            <w:r>
-              <w:rPr>
-                <w:sz w:val="20"/>
-                <w:szCs w:val="20"/>
-                <w:lang w:val="en-US"/>
-              </w:rPr>
-              <w:t>Danilo Diaz</w:t>
-            </w:r>
-          </w:p>
-        </w:tc>
-        <w:tc>
-          <w:tcPr>
-            <w:tcW w:w="1722" w:type="dxa"/>
-            <w:vAlign w:val="center"/>
-          </w:tcPr>
-          <w:p>
-            <w:pPr>
-              <w:pStyle w:val="TableTextMS"/>
-              <w:spacing w:before="0" w:after="0" w:line="240" w:lineRule="auto"/>
-              <w:jc w:val="center"/>
-              <w:rPr>
-                <w:sz w:val="20"/>
-                <w:szCs w:val="20"/>
-                <w:lang w:val="en-US"/>
-              </w:rPr>
-            </w:pPr>
-            <w:r>
-              <w:rPr>
-                <w:sz w:val="20"/>
-                <w:szCs w:val="20"/>
-                <w:lang w:val="en-US"/>
-              </w:rPr>
-              <w:t>1.1</w:t>
-            </w:r>
-          </w:p>
-        </w:tc>
-        <w:tc>
-          <w:tcPr>
-            <w:tcW w:w="3749" w:type="dxa"/>
-            <w:vAlign w:val="center"/>
-          </w:tcPr>
-          <w:p>
-            <w:pPr>
-              <w:pStyle w:val="TableTextMS"/>
-              <w:spacing w:before="0" w:after="0" w:line="240" w:lineRule="auto"/>
-              <w:jc w:val="center"/>
-              <w:rPr>
-                <w:sz w:val="20"/>
-                <w:szCs w:val="20"/>
-                <w:lang w:val="en-US"/>
-              </w:rPr>
-            </w:pPr>
-            <w:r>
-              <w:rPr>
-                <w:sz w:val="20"/>
-                <w:szCs w:val="20"/>
-                <w:lang w:val="en-US"/>
-              </w:rPr>
-              <w:t>Updated lab2.py to have a single place to change deviceID/key/etc.  Added Appendix A</w:t>
-            </w:r>
-          </w:p>
-        </w:tc>
-      </w:tr>
     </w:tbl>
     <w:p>
       <w:pPr>
@@ -1095,7 +966,7 @@
         </w:rPr>
         <w:fldChar w:fldCharType="separate"/>
       </w:r>
-      <w:hyperlink w:anchor="_Toc463291875" w:history="1">
+      <w:hyperlink w:anchor="_Toc466284196" w:history="1">
         <w:r>
           <w:rPr>
             <w:rStyle w:val="Hyperlink"/>
@@ -1118,7 +989,7 @@
           <w:rPr>
             <w:webHidden/>
           </w:rPr>
-          <w:instrText xml:space="preserve"> PAGEREF _Toc463291875 \h </w:instrText>
+          <w:instrText xml:space="preserve"> PAGEREF _Toc466284196 \h </w:instrText>
         </w:r>
         <w:r>
           <w:rPr>
@@ -1155,7 +1026,7 @@
           <w:szCs w:val="22"/>
         </w:rPr>
       </w:pPr>
-      <w:hyperlink w:anchor="_Toc463291876" w:history="1">
+      <w:hyperlink w:anchor="_Toc466284197" w:history="1">
         <w:r>
           <w:rPr>
             <w:rStyle w:val="Hyperlink"/>
@@ -1178,7 +1049,7 @@
           <w:rPr>
             <w:webHidden/>
           </w:rPr>
-          <w:instrText xml:space="preserve"> PAGEREF _Toc463291876 \h </w:instrText>
+          <w:instrText xml:space="preserve"> PAGEREF _Toc466284197 \h </w:instrText>
         </w:r>
         <w:r>
           <w:rPr>
@@ -1207,7 +1078,7 @@
     </w:p>
     <w:p>
       <w:pPr>
-        <w:pStyle w:val="TOC2"/>
+        <w:pStyle w:val="TOC1"/>
         <w:rPr>
           <w:rFonts w:asciiTheme="minorHAnsi" w:eastAsiaTheme="minorEastAsia" w:hAnsiTheme="minorHAnsi"/>
           <w:color w:val="auto"/>
@@ -1215,12 +1086,12 @@
           <w:szCs w:val="22"/>
         </w:rPr>
       </w:pPr>
-      <w:hyperlink w:anchor="_Toc463291877" w:history="1">
+      <w:hyperlink w:anchor="_Toc466284198" w:history="1">
         <w:r>
           <w:rPr>
             <w:rStyle w:val="Hyperlink"/>
           </w:rPr>
-          <w:t>1.)</w:t>
+          <w:t>1.</w:t>
         </w:r>
         <w:r>
           <w:rPr>
@@ -1235,7 +1106,7 @@
           <w:rPr>
             <w:rStyle w:val="Hyperlink"/>
           </w:rPr>
-          <w:t>Environment and device setup</w:t>
+          <w:t>Configuring the IOT Hub</w:t>
         </w:r>
         <w:r>
           <w:rPr>
@@ -1253,7 +1124,7 @@
           <w:rPr>
             <w:webHidden/>
           </w:rPr>
-          <w:instrText xml:space="preserve"> PAGEREF _Toc463291877 \h </w:instrText>
+          <w:instrText xml:space="preserve"> PAGEREF _Toc466284198 \h </w:instrText>
         </w:r>
         <w:r>
           <w:rPr>
@@ -1282,7 +1153,7 @@
     </w:p>
     <w:p>
       <w:pPr>
-        <w:pStyle w:val="TOC2"/>
+        <w:pStyle w:val="TOC1"/>
         <w:rPr>
           <w:rFonts w:asciiTheme="minorHAnsi" w:eastAsiaTheme="minorEastAsia" w:hAnsiTheme="minorHAnsi"/>
           <w:color w:val="auto"/>
@@ -1290,12 +1161,12 @@
           <w:szCs w:val="22"/>
         </w:rPr>
       </w:pPr>
-      <w:hyperlink w:anchor="_Toc463291878" w:history="1">
+      <w:hyperlink w:anchor="_Toc466284199" w:history="1">
         <w:r>
           <w:rPr>
             <w:rStyle w:val="Hyperlink"/>
           </w:rPr>
-          <w:t>2.) Connected to and powering your RPI</w:t>
+          <w:t>2.) Posting Telemetry data to Azure</w:t>
         </w:r>
         <w:r>
           <w:rPr>
@@ -1313,7 +1184,7 @@
           <w:rPr>
             <w:webHidden/>
           </w:rPr>
-          <w:instrText xml:space="preserve"> PAGEREF _Toc463291878 \h </w:instrText>
+          <w:instrText xml:space="preserve"> PAGEREF _Toc466284199 \h </w:instrText>
         </w:r>
         <w:r>
           <w:rPr>
@@ -1342,7 +1213,7 @@
     </w:p>
     <w:p>
       <w:pPr>
-        <w:pStyle w:val="TOC2"/>
+        <w:pStyle w:val="TOC1"/>
         <w:rPr>
           <w:rFonts w:asciiTheme="minorHAnsi" w:eastAsiaTheme="minorEastAsia" w:hAnsiTheme="minorHAnsi"/>
           <w:color w:val="auto"/>
@@ -1350,12 +1221,12 @@
           <w:szCs w:val="22"/>
         </w:rPr>
       </w:pPr>
-      <w:hyperlink w:anchor="_Toc463291879" w:history="1">
+      <w:hyperlink w:anchor="_Toc466284200" w:history="1">
         <w:r>
           <w:rPr>
             <w:rStyle w:val="Hyperlink"/>
           </w:rPr>
-          <w:t>3.) Gathering IDs, Keys, and Connection Strings</w:t>
+          <w:t>3) making sure data and commands are flowing</w:t>
         </w:r>
         <w:r>
           <w:rPr>
@@ -1373,127 +1244,7 @@
           <w:rPr>
             <w:webHidden/>
           </w:rPr>
-          <w:instrText xml:space="preserve"> PAGEREF _Toc463291879 \h </w:instrText>
-        </w:r>
-        <w:r>
-          <w:rPr>
-            <w:webHidden/>
-          </w:rPr>
-        </w:r>
-        <w:r>
-          <w:rPr>
-            <w:webHidden/>
-          </w:rPr>
-          <w:fldChar w:fldCharType="separate"/>
-        </w:r>
-        <w:r>
-          <w:rPr>
-            <w:webHidden/>
-          </w:rPr>
-          <w:t>10</w:t>
-        </w:r>
-        <w:r>
-          <w:rPr>
-            <w:webHidden/>
-          </w:rPr>
-          <w:fldChar w:fldCharType="end"/>
-        </w:r>
-      </w:hyperlink>
-    </w:p>
-    <w:p>
-      <w:pPr>
-        <w:pStyle w:val="TOC2"/>
-        <w:rPr>
-          <w:rFonts w:asciiTheme="minorHAnsi" w:eastAsiaTheme="minorEastAsia" w:hAnsiTheme="minorHAnsi"/>
-          <w:color w:val="auto"/>
-          <w:sz w:val="22"/>
-          <w:szCs w:val="22"/>
-        </w:rPr>
-      </w:pPr>
-      <w:hyperlink w:anchor="_Toc463291880" w:history="1">
-        <w:r>
-          <w:rPr>
-            <w:rStyle w:val="Hyperlink"/>
-          </w:rPr>
-          <w:t>Before we can connect the device to the Azure RM-PCS, we need to let the solution know about the device (so we can authenticate).</w:t>
-        </w:r>
-        <w:r>
-          <w:rPr>
-            <w:webHidden/>
-          </w:rPr>
-          <w:tab/>
-        </w:r>
-        <w:r>
-          <w:rPr>
-            <w:webHidden/>
-          </w:rPr>
-          <w:fldChar w:fldCharType="begin"/>
-        </w:r>
-        <w:r>
-          <w:rPr>
-            <w:webHidden/>
-          </w:rPr>
-          <w:instrText xml:space="preserve"> PAGEREF _Toc463291880 \h </w:instrText>
-        </w:r>
-        <w:r>
-          <w:rPr>
-            <w:webHidden/>
-          </w:rPr>
-        </w:r>
-        <w:r>
-          <w:rPr>
-            <w:webHidden/>
-          </w:rPr>
-          <w:fldChar w:fldCharType="separate"/>
-        </w:r>
-        <w:r>
-          <w:rPr>
-            <w:webHidden/>
-          </w:rPr>
-          <w:t>10</w:t>
-        </w:r>
-        <w:r>
-          <w:rPr>
-            <w:webHidden/>
-          </w:rPr>
-          <w:fldChar w:fldCharType="end"/>
-        </w:r>
-      </w:hyperlink>
-    </w:p>
-    <w:p>
-      <w:pPr>
-        <w:pStyle w:val="TOC2"/>
-        <w:rPr>
-          <w:rFonts w:asciiTheme="minorHAnsi" w:eastAsiaTheme="minorEastAsia" w:hAnsiTheme="minorHAnsi"/>
-          <w:color w:val="auto"/>
-          <w:sz w:val="22"/>
-          <w:szCs w:val="22"/>
-        </w:rPr>
-      </w:pPr>
-      <w:hyperlink w:anchor="_Toc463291881" w:history="1">
-        <w:r>
-          <w:rPr>
-            <w:rStyle w:val="Hyperlink"/>
-          </w:rPr>
-          <w:t>4.) Posting Telemetry data to Azure</w:t>
-        </w:r>
-        <w:r>
-          <w:rPr>
-            <w:webHidden/>
-          </w:rPr>
-          <w:tab/>
-        </w:r>
-        <w:r>
-          <w:rPr>
-            <w:webHidden/>
-          </w:rPr>
-          <w:fldChar w:fldCharType="begin"/>
-        </w:r>
-        <w:r>
-          <w:rPr>
-            <w:webHidden/>
-          </w:rPr>
-          <w:instrText xml:space="preserve"> PAGEREF _Toc463291881 \h </w:instrText>
+          <w:instrText xml:space="preserve"> PAGEREF _Toc466284200 \h </w:instrText>
         </w:r>
         <w:r>
           <w:rPr>
@@ -1522,7 +1273,7 @@
     </w:p>
     <w:p>
       <w:pPr>
-        <w:pStyle w:val="TOC2"/>
+        <w:pStyle w:val="TOC1"/>
         <w:rPr>
           <w:rFonts w:asciiTheme="minorHAnsi" w:eastAsiaTheme="minorEastAsia" w:hAnsiTheme="minorHAnsi"/>
           <w:color w:val="auto"/>
@@ -1530,12 +1281,12 @@
           <w:szCs w:val="22"/>
         </w:rPr>
       </w:pPr>
-      <w:hyperlink w:anchor="_Toc463291882" w:history="1">
+      <w:hyperlink w:anchor="_Toc466284201" w:history="1">
         <w:r>
           <w:rPr>
             <w:rStyle w:val="Hyperlink"/>
           </w:rPr>
-          <w:t>5.) Posting Telemetry data to Azure</w:t>
+          <w:t>Appendix A – Configuring your Raspberry PI</w:t>
         </w:r>
         <w:r>
           <w:rPr>
@@ -1553,7 +1304,67 @@
           <w:rPr>
             <w:webHidden/>
           </w:rPr>
-          <w:instrText xml:space="preserve"> PAGEREF _Toc463291882 \h </w:instrText>
+          <w:instrText xml:space="preserve"> PAGEREF _Toc466284201 \h </w:instrText>
+        </w:r>
+        <w:r>
+          <w:rPr>
+            <w:webHidden/>
+          </w:rPr>
+        </w:r>
+        <w:r>
+          <w:rPr>
+            <w:webHidden/>
+          </w:rPr>
+          <w:fldChar w:fldCharType="separate"/>
+        </w:r>
+        <w:r>
+          <w:rPr>
+            <w:webHidden/>
+          </w:rPr>
+          <w:t>13</w:t>
+        </w:r>
+        <w:r>
+          <w:rPr>
+            <w:webHidden/>
+          </w:rPr>
+          <w:fldChar w:fldCharType="end"/>
+        </w:r>
+      </w:hyperlink>
+    </w:p>
+    <w:p>
+      <w:pPr>
+        <w:pStyle w:val="TOC1"/>
+        <w:rPr>
+          <w:rFonts w:asciiTheme="minorHAnsi" w:eastAsiaTheme="minorEastAsia" w:hAnsiTheme="minorHAnsi"/>
+          <w:color w:val="auto"/>
+          <w:sz w:val="22"/>
+          <w:szCs w:val="22"/>
+        </w:rPr>
+      </w:pPr>
+      <w:hyperlink w:anchor="_Toc466284202" w:history="1">
+        <w:r>
+          <w:rPr>
+            <w:rStyle w:val="Hyperlink"/>
+          </w:rPr>
+          <w:t>Appendix B – hooking your device up to the remote monitoring solution</w:t>
+        </w:r>
+        <w:r>
+          <w:rPr>
+            <w:webHidden/>
+          </w:rPr>
+          <w:tab/>
+        </w:r>
+        <w:r>
+          <w:rPr>
+            <w:webHidden/>
+          </w:rPr>
+          <w:fldChar w:fldCharType="begin"/>
+        </w:r>
+        <w:r>
+          <w:rPr>
+            <w:webHidden/>
+          </w:rPr>
+          <w:instrText xml:space="preserve"> PAGEREF _Toc466284202 \h </w:instrText>
         </w:r>
         <w:r>
           <w:rPr>
@@ -1690,7 +1501,7 @@
         <w:pStyle w:val="Heading1MS"/>
         <w:spacing w:before="0" w:after="240" w:line="240" w:lineRule="auto"/>
       </w:pPr>
-      <w:bookmarkStart w:id="3" w:name="_Toc463291876"/>
+      <w:bookmarkStart w:id="3" w:name="_Toc466284197"/>
       <w:r>
         <w:lastRenderedPageBreak/>
         <w:t>Introduction</w:t>
@@ -1838,78 +1649,10 @@
         <w:pStyle w:val="BodyMS"/>
       </w:pPr>
       <w:r>
-        <w:t xml:space="preserve">In this series of </w:t>
-      </w:r>
-      <w:r>
-        <w:t>labs,</w:t>
-      </w:r>
-      <w:r>
-        <w:t xml:space="preserve"> you will:</w:t>
-      </w:r>
-    </w:p>
-    <w:p>
-      <w:pPr>
-        <w:pStyle w:val="BodyMS"/>
-        <w:numPr>
-          <w:ilvl w:val="0"/>
-          <w:numId w:val="1"/>
-        </w:numPr>
-      </w:pPr>
-      <w:r>
-        <w:t>Create and navigate the Azure IoT Remote Monitoring Pre-</w:t>
-      </w:r>
-      <w:r>
-        <w:t>Configured</w:t>
-      </w:r>
-      <w:r>
-        <w:t xml:space="preserve"> Solution (RM-PCS)</w:t>
-      </w:r>
-    </w:p>
-    <w:p>
-      <w:pPr>
-        <w:pStyle w:val="BodyMS"/>
-        <w:numPr>
-          <w:ilvl w:val="0"/>
-          <w:numId w:val="1"/>
-        </w:numPr>
-      </w:pPr>
-      <w:r>
-        <w:t>Create a device to read a temperature and humidity sensor (and optionally, a light sensor) and send that data to the RM-PCS for display</w:t>
-      </w:r>
-    </w:p>
-    <w:p>
-      <w:pPr>
-        <w:pStyle w:val="BodyMS"/>
-        <w:numPr>
-          <w:ilvl w:val="0"/>
-          <w:numId w:val="1"/>
-        </w:numPr>
-      </w:pPr>
-      <w:r>
-        <w:t>Create a Stream Analytics job that looks for ‘high temperature’ alerts and outputs that alert to a queue for further processing</w:t>
-      </w:r>
-    </w:p>
-    <w:p>
-      <w:pPr>
-        <w:pStyle w:val="BodyMS"/>
-        <w:numPr>
-          <w:ilvl w:val="0"/>
-          <w:numId w:val="1"/>
-        </w:numPr>
-      </w:pPr>
-      <w:r>
-        <w:t>Create an Azure Function that takes that alert, and sends a command to the device to turn on or off an LED depending on the alert condition.</w:t>
-      </w:r>
-    </w:p>
-    <w:p>
-      <w:pPr>
-        <w:pStyle w:val="BodyMS"/>
-      </w:pPr>
-      <w:r>
         <w:t xml:space="preserve">At the end of this lab you will have </w:t>
       </w:r>
       <w:r>
-        <w:t>a physical IoT device connected to Wifi, sending telemetry data to Azure IoT, and listening to and responding to commands from Azure.</w:t>
+        <w:t>a physical IoT device connected to Wifi, sending telemetry data to Azure IoT</w:t>
       </w:r>
     </w:p>
     <w:p>
@@ -1937,36 +1680,27 @@
     </w:p>
     <w:p>
       <w:pPr>
-        <w:pStyle w:val="Heading2MS"/>
+        <w:pStyle w:val="Heading1MS"/>
         <w:numPr>
           <w:ilvl w:val="0"/>
-          <w:numId w:val="4"/>
+          <w:numId w:val="18"/>
         </w:numPr>
       </w:pPr>
-      <w:bookmarkStart w:id="4" w:name="_Toc463291877"/>
+      <w:bookmarkStart w:id="4" w:name="_Toc444689542"/>
+      <w:bookmarkStart w:id="5" w:name="_Toc466284198"/>
       <w:r>
         <w:lastRenderedPageBreak/>
-        <w:t>Environment and device setup</w:t>
+        <w:t>Configuring the IOT Hub</w:t>
       </w:r>
       <w:bookmarkEnd w:id="4"/>
+      <w:bookmarkEnd w:id="5"/>
     </w:p>
     <w:p>
       <w:pPr>
         <w:pStyle w:val="BodyMS"/>
       </w:pPr>
       <w:r>
-        <w:t xml:space="preserve">In this section, we will </w:t>
-      </w:r>
-      <w:r>
-        <w:t>get our desktops talking to our Raspberry Pi’s (RPI), login, and make sure they are connected to the network.  Once done, we will make the physical connections between our Pi’s and the DHT22 temperature and humidity sensor, and an LED to represent a “high temperature alarm”.</w:t>
-      </w:r>
-    </w:p>
-    <w:p>
-      <w:pPr>
-        <w:pStyle w:val="BodyMS"/>
-      </w:pPr>
-      <w:r>
-        <w:t>Several things have already been pre-setup for you on the RPI’s provided for this lab</w:t>
+        <w:t>In this section you will provision an IOT hub for capturing sensor events, and setup its shared access signature for securing the hub:</w:t>
       </w:r>
     </w:p>
     <w:p>
@@ -1974,11 +1708,11 @@
         <w:pStyle w:val="BodyMS"/>
         <w:numPr>
           <w:ilvl w:val="0"/>
-          <w:numId w:val="5"/>
+          <w:numId w:val="17"/>
         </w:numPr>
       </w:pPr>
       <w:r>
-        <w:t>Raspbian Jesse, a version of Debian Linux has been pre-installed</w:t>
+        <w:t>Using a web browser navigate to portal.azure.com.  Authenticate with the studentXX account given to you.</w:t>
       </w:r>
     </w:p>
     <w:p>
@@ -1986,116 +1720,30 @@
         <w:pStyle w:val="BodyMS"/>
         <w:numPr>
           <w:ilvl w:val="0"/>
-          <w:numId w:val="5"/>
+          <w:numId w:val="17"/>
         </w:numPr>
       </w:pPr>
       <w:r>
-        <w:t>Serial communication has already been enabled (so you can ‘console’ into them over a serial connection)</w:t>
-      </w:r>
-    </w:p>
-    <w:p>
-      <w:pPr>
-        <w:pStyle w:val="BodyMS"/>
-        <w:numPr>
-          <w:ilvl w:val="0"/>
-          <w:numId w:val="5"/>
-        </w:numPr>
-      </w:pPr>
-      <w:r>
-        <w:t>They have been pre-connected to J&amp;J’s guest wireless</w:t>
-      </w:r>
-    </w:p>
-    <w:p>
-      <w:pPr>
-        <w:pStyle w:val="BodyMS"/>
-        <w:numPr>
-          <w:ilvl w:val="0"/>
-          <w:numId w:val="5"/>
-        </w:numPr>
-      </w:pPr>
-      <w:r>
-        <w:t xml:space="preserve">The Azure IoT SDK has already been downloaded from github   ( </w:t>
-      </w:r>
-      <w:hyperlink r:id="rId15" w:history="1">
-        <w:r>
-          <w:rPr>
-            <w:rStyle w:val="Hyperlink"/>
-          </w:rPr>
-          <w:t>https://github.com/Azure/azure-iot-sdks</w:t>
-        </w:r>
-      </w:hyperlink>
-      <w:r>
-        <w:t xml:space="preserve">  if you want to check them out yourself)</w:t>
-      </w:r>
-    </w:p>
-    <w:p>
-      <w:pPr>
-        <w:pStyle w:val="BodyMS"/>
-        <w:numPr>
-          <w:ilvl w:val="0"/>
-          <w:numId w:val="5"/>
-        </w:numPr>
-      </w:pPr>
-      <w:r>
-        <w:t>Python drivers for the DHT22 sensor have been preinstalled   (</w:t>
-      </w:r>
-      <w:hyperlink r:id="rId16" w:history="1">
-        <w:r>
-          <w:rPr>
-            <w:rStyle w:val="Hyperlink"/>
-          </w:rPr>
-          <w:t>https://github.com/adafruit/Adafruit_Python_DHT</w:t>
-        </w:r>
-      </w:hyperlink>
-      <w:r>
-        <w:t>)</w:t>
-      </w:r>
-    </w:p>
-    <w:p>
-      <w:pPr>
-        <w:pStyle w:val="BodyMS"/>
-      </w:pPr>
-      <w:r>
-        <w:t xml:space="preserve">If you get this lab manual outside of the workshop delivery for which it was developed (meaning none of this stuff has been done for you </w:t>
-      </w:r>
-      <w:r>
-        <w:sym w:font="Wingdings" w:char="F04A"/>
-      </w:r>
-      <w:r>
-        <w:t>), the process for setting up the RPI for the lab is in Appendix A</w:t>
-      </w:r>
-    </w:p>
-    <w:p>
-      <w:pPr>
-        <w:pStyle w:val="BodyMS"/>
-      </w:pPr>
-      <w:r>
-        <w:t>For the lab, we’ll first wire up the RPI before we power it on and connect to it.  Like with most electronics, it’s always safer to do any wiring with the device powered off.  If your RPI is powered on, remove the power at this point.</w:t>
-      </w:r>
-    </w:p>
-    <w:p>
-      <w:pPr>
-        <w:pStyle w:val="BodyMS"/>
-      </w:pPr>
-      <w:r>
-        <w:t>For our connections, we will be using a solderless breadboard for connecting the DHT22 temperature sensor to the RPI.  If you aren’t familiar with a breadboard, they work like this:</w:t>
-      </w:r>
-    </w:p>
-    <w:p>
-      <w:pPr>
-        <w:pStyle w:val="BodyMS"/>
-      </w:pPr>
-      <w:r>
-        <w:rPr>
-          <w:rFonts w:ascii="Arial" w:hAnsi="Arial" w:cs="Arial"/>
+        <w:rPr>
           <w:noProof/>
         </w:rPr>
-        <w:lastRenderedPageBreak/>
+        <w:t>Create an Azure IoT Hub from the portal navigation using + New -&gt; Internet of Things -&gt; Azure IoT Hub.</w:t>
+      </w:r>
+      <w:r>
+        <w:rPr>
+          <w:noProof/>
+        </w:rPr>
+        <w:br/>
+      </w:r>
+      <w:r>
+        <w:rPr>
+          <w:noProof/>
+        </w:rPr>
         <w:drawing>
-          <wp:inline distT="0" distB="0" distL="0" distR="0" wp14:anchorId="351D2DB2" wp14:editId="17A4DB30">
-            <wp:extent cx="5732145" cy="4161914"/>
-            <wp:effectExtent l="0" t="0" r="1905" b="0"/>
-            <wp:docPr id="8" name="Picture 8" descr="Image result for breadboard"/>
+          <wp:inline distT="0" distB="0" distL="0" distR="0" wp14:anchorId="27CA33C5" wp14:editId="1330D6E6">
+            <wp:extent cx="5176299" cy="1816034"/>
+            <wp:effectExtent l="0" t="0" r="5715" b="0"/>
+            <wp:docPr id="6" name="Picture 6"/>
             <wp:cNvGraphicFramePr>
               <a:graphicFrameLocks xmlns:a="http://schemas.openxmlformats.org/drawingml/2006/main" noChangeAspect="1"/>
             </wp:cNvGraphicFramePr>
@@ -2103,36 +1751,23 @@
               <a:graphicData uri="http://schemas.openxmlformats.org/drawingml/2006/picture">
                 <pic:pic xmlns:pic="http://schemas.openxmlformats.org/drawingml/2006/picture">
                   <pic:nvPicPr>
-                    <pic:cNvPr id="0" name="Picture 2" descr="Image result for breadboard"/>
-                    <pic:cNvPicPr>
-                      <a:picLocks noChangeAspect="1" noChangeArrowheads="1"/>
-                    </pic:cNvPicPr>
+                    <pic:cNvPr id="1" name=""/>
+                    <pic:cNvPicPr/>
                   </pic:nvPicPr>
                   <pic:blipFill>
-                    <a:blip r:embed="rId17">
-                      <a:extLst>
-                        <a:ext uri="{28A0092B-C50C-407E-A947-70E740481C1C}">
-                          <a14:useLocalDpi xmlns:a14="http://schemas.microsoft.com/office/drawing/2010/main" val="0"/>
-                        </a:ext>
-                      </a:extLst>
-                    </a:blip>
-                    <a:srcRect/>
+                    <a:blip r:embed="rId15"/>
                     <a:stretch>
                       <a:fillRect/>
                     </a:stretch>
                   </pic:blipFill>
-                  <pic:spPr bwMode="auto">
+                  <pic:spPr>
                     <a:xfrm>
                       <a:off x="0" y="0"/>
-                      <a:ext cx="5732145" cy="4161914"/>
+                      <a:ext cx="5182555" cy="1818229"/>
                     </a:xfrm>
                     <a:prstGeom prst="rect">
                       <a:avLst/>
                     </a:prstGeom>
-                    <a:noFill/>
-                    <a:ln>
-                      <a:noFill/>
-                    </a:ln>
                   </pic:spPr>
                 </pic:pic>
               </a:graphicData>
@@ -2143,44 +1778,138 @@
     </w:p>
     <w:p>
       <w:pPr>
-        <w:spacing w:after="160" w:line="259" w:lineRule="auto"/>
-      </w:pPr>
-      <w:r>
-        <w:t>On a breadboard, the side rails (labeled + and -) are electrically “connected” all the way down the sides.  They are generally used for power (+) and ground</w:t>
-      </w:r>
-      <w:r>
-        <w:t xml:space="preserve"> (-) or GND.  In the middle section of the breadboard, each row of 5 connections are electrically connected together (but adjacent rows are not).  So, for example, following the grid on the picture 1A, 1B, 1C, 1D, and 1E are connected together, but none of those pins are connected to either 2A, or 1F.</w:t>
-      </w:r>
-    </w:p>
-    <w:p>
-      <w:pPr>
-        <w:spacing w:after="160" w:line="259" w:lineRule="auto"/>
-      </w:pPr>
-      <w:r>
-        <w:t>First let’s cover the electrical components involved.</w:t>
-      </w:r>
-    </w:p>
-    <w:p>
-      <w:pPr>
-        <w:spacing w:after="160" w:line="259" w:lineRule="auto"/>
-      </w:pPr>
-      <w:r>
-        <w:t>Your kit comes with what’s called a “cobbler”.  The purpose of the cobbler is to bridge the connections between your RPI and the breadboard.  The cobbler plugs into the breadboard (as shown below), and then connects via the supplied ribbon cable to the ribbon connectors on the RPI</w:t>
-      </w:r>
-    </w:p>
-    <w:p>
-      <w:pPr>
-        <w:spacing w:after="160" w:line="259" w:lineRule="auto"/>
-      </w:pPr>
+        <w:pStyle w:val="BodyMS"/>
+        <w:numPr>
+          <w:ilvl w:val="0"/>
+          <w:numId w:val="17"/>
+        </w:numPr>
+      </w:pPr>
+      <w:r>
+        <w:t xml:space="preserve">You’ll be presented with the create screen for IoT hub creation.  On this screen enter a unique name for your IoT hub, its pricing tier, and location.  </w:t>
+      </w:r>
+      <w:r>
+        <w:br/>
+      </w:r>
       <w:r>
         <w:rPr>
           <w:noProof/>
         </w:rPr>
         <w:drawing>
-          <wp:inline distT="0" distB="0" distL="0" distR="0" wp14:anchorId="2A3B35E0" wp14:editId="799DB85C">
-            <wp:extent cx="5732145" cy="2114550"/>
-            <wp:effectExtent l="0" t="0" r="1905" b="0"/>
-            <wp:docPr id="1" name="Picture 1"/>
+          <wp:inline distT="0" distB="0" distL="0" distR="0" wp14:anchorId="53B0F039" wp14:editId="45FC9D2A">
+            <wp:extent cx="2140973" cy="4122752"/>
+            <wp:effectExtent l="0" t="0" r="0" b="0"/>
+            <wp:docPr id="7" name="Picture 7"/>
+            <wp:cNvGraphicFramePr>
+              <a:graphicFrameLocks xmlns:a="http://schemas.openxmlformats.org/drawingml/2006/main" noChangeAspect="1"/>
+            </wp:cNvGraphicFramePr>
+            <a:graphic xmlns:a="http://schemas.openxmlformats.org/drawingml/2006/main">
+              <a:graphicData uri="http://schemas.openxmlformats.org/drawingml/2006/picture">
+                <pic:pic xmlns:pic="http://schemas.openxmlformats.org/drawingml/2006/picture">
+                  <pic:nvPicPr>
+                    <pic:cNvPr id="1" name=""/>
+                    <pic:cNvPicPr/>
+                  </pic:nvPicPr>
+                  <pic:blipFill>
+                    <a:blip r:embed="rId16"/>
+                    <a:stretch>
+                      <a:fillRect/>
+                    </a:stretch>
+                  </pic:blipFill>
+                  <pic:spPr>
+                    <a:xfrm>
+                      <a:off x="0" y="0"/>
+                      <a:ext cx="2147186" cy="4134716"/>
+                    </a:xfrm>
+                    <a:prstGeom prst="rect">
+                      <a:avLst/>
+                    </a:prstGeom>
+                  </pic:spPr>
+                </pic:pic>
+              </a:graphicData>
+            </a:graphic>
+          </wp:inline>
+        </w:drawing>
+      </w:r>
+    </w:p>
+    <w:p>
+      <w:pPr>
+        <w:pStyle w:val="BodyMS"/>
+        <w:numPr>
+          <w:ilvl w:val="0"/>
+          <w:numId w:val="17"/>
+        </w:numPr>
+      </w:pPr>
+      <w:r>
+        <w:lastRenderedPageBreak/>
+        <w:t>For the name enter student&lt;xx&gt;iothub, choose the “Free” pricing tier, create a new resource group called student&lt;xx&gt;rg if one does not already exist, and pick a region (ie. East US).</w:t>
+      </w:r>
+      <w:r>
+        <w:br/>
+      </w:r>
+      <w:r>
+        <w:rPr>
+          <w:noProof/>
+        </w:rPr>
+        <w:drawing>
+          <wp:inline distT="0" distB="0" distL="0" distR="0" wp14:anchorId="072621AA" wp14:editId="5CE61C38">
+            <wp:extent cx="2323183" cy="3947823"/>
+            <wp:effectExtent l="0" t="0" r="1270" b="0"/>
+            <wp:docPr id="10" name="Picture 10"/>
+            <wp:cNvGraphicFramePr>
+              <a:graphicFrameLocks xmlns:a="http://schemas.openxmlformats.org/drawingml/2006/main" noChangeAspect="1"/>
+            </wp:cNvGraphicFramePr>
+            <a:graphic xmlns:a="http://schemas.openxmlformats.org/drawingml/2006/main">
+              <a:graphicData uri="http://schemas.openxmlformats.org/drawingml/2006/picture">
+                <pic:pic xmlns:pic="http://schemas.openxmlformats.org/drawingml/2006/picture">
+                  <pic:nvPicPr>
+                    <pic:cNvPr id="1" name=""/>
+                    <pic:cNvPicPr/>
+                  </pic:nvPicPr>
+                  <pic:blipFill>
+                    <a:blip r:embed="rId17"/>
+                    <a:stretch>
+                      <a:fillRect/>
+                    </a:stretch>
+                  </pic:blipFill>
+                  <pic:spPr>
+                    <a:xfrm>
+                      <a:off x="0" y="0"/>
+                      <a:ext cx="2329494" cy="3958547"/>
+                    </a:xfrm>
+                    <a:prstGeom prst="rect">
+                      <a:avLst/>
+                    </a:prstGeom>
+                  </pic:spPr>
+                </pic:pic>
+              </a:graphicData>
+            </a:graphic>
+          </wp:inline>
+        </w:drawing>
+      </w:r>
+    </w:p>
+    <w:p>
+      <w:pPr>
+        <w:pStyle w:val="BodyMS"/>
+        <w:numPr>
+          <w:ilvl w:val="0"/>
+          <w:numId w:val="17"/>
+        </w:numPr>
+      </w:pPr>
+      <w:r>
+        <w:t>Click the “Create” button to provision the IoT Hub.</w:t>
+      </w:r>
+      <w:r>
+        <w:br/>
+      </w:r>
+      <w:r>
+        <w:rPr>
+          <w:noProof/>
+        </w:rPr>
+        <w:drawing>
+          <wp:inline distT="0" distB="0" distL="0" distR="0" wp14:anchorId="02D589A8" wp14:editId="550EA86E">
+            <wp:extent cx="1184744" cy="651328"/>
+            <wp:effectExtent l="0" t="0" r="0" b="0"/>
+            <wp:docPr id="11" name="Picture 11"/>
             <wp:cNvGraphicFramePr>
               <a:graphicFrameLocks xmlns:a="http://schemas.openxmlformats.org/drawingml/2006/main" noChangeAspect="1"/>
             </wp:cNvGraphicFramePr>
@@ -2200,7 +1929,7 @@
                   <pic:spPr>
                     <a:xfrm>
                       <a:off x="0" y="0"/>
-                      <a:ext cx="5732145" cy="2114550"/>
+                      <a:ext cx="1189708" cy="654057"/>
                     </a:xfrm>
                     <a:prstGeom prst="rect">
                       <a:avLst/>
@@ -2215,28 +1944,27 @@
     </w:p>
     <w:p>
       <w:pPr>
-        <w:spacing w:after="160" w:line="259" w:lineRule="auto"/>
-      </w:pPr>
-      <w:r>
-        <w:t xml:space="preserve">The DHT22 temperature and humidity sensor has pins that will plug into the breadboard directly.  </w:t>
-      </w:r>
-    </w:p>
-    <w:p>
-      <w:pPr>
-        <w:spacing w:after="160" w:line="259" w:lineRule="auto"/>
-      </w:pPr>
-      <w:r>
-        <w:rPr>
-          <w:rFonts w:ascii="Arial" w:hAnsi="Arial" w:cs="Arial"/>
+        <w:pStyle w:val="BodyMS"/>
+        <w:numPr>
+          <w:ilvl w:val="0"/>
+          <w:numId w:val="17"/>
+        </w:numPr>
+      </w:pPr>
+      <w:r>
+        <w:t xml:space="preserve"> You’ll be taken back to the azure dashboard page where you’ll see an indicator that your IoT Hub is being deployed.</w:t>
+      </w:r>
+      <w:r>
+        <w:br/>
+      </w:r>
+      <w:r>
+        <w:rPr>
           <w:noProof/>
-          <w:szCs w:val="20"/>
-        </w:rPr>
-        <w:lastRenderedPageBreak/>
+        </w:rPr>
         <w:drawing>
-          <wp:inline distT="0" distB="0" distL="0" distR="0" wp14:anchorId="722FD25C" wp14:editId="7D56A5F3">
-            <wp:extent cx="1227620" cy="1436915"/>
+          <wp:inline distT="0" distB="0" distL="0" distR="0" wp14:anchorId="2E6058DC" wp14:editId="413DB2AF">
+            <wp:extent cx="975490" cy="958132"/>
             <wp:effectExtent l="0" t="0" r="0" b="0"/>
-            <wp:docPr id="20" name="Picture 20" descr="Image result for DHT22"/>
+            <wp:docPr id="12" name="Picture 12"/>
             <wp:cNvGraphicFramePr>
               <a:graphicFrameLocks xmlns:a="http://schemas.openxmlformats.org/drawingml/2006/main" noChangeAspect="1"/>
             </wp:cNvGraphicFramePr>
@@ -2244,36 +1972,23 @@
               <a:graphicData uri="http://schemas.openxmlformats.org/drawingml/2006/picture">
                 <pic:pic xmlns:pic="http://schemas.openxmlformats.org/drawingml/2006/picture">
                   <pic:nvPicPr>
-                    <pic:cNvPr id="0" name="Picture 4" descr="Image result for DHT22"/>
-                    <pic:cNvPicPr>
-                      <a:picLocks noChangeAspect="1" noChangeArrowheads="1"/>
-                    </pic:cNvPicPr>
+                    <pic:cNvPr id="1" name=""/>
+                    <pic:cNvPicPr/>
                   </pic:nvPicPr>
                   <pic:blipFill>
-                    <a:blip r:embed="rId19" cstate="print">
-                      <a:extLst>
-                        <a:ext uri="{28A0092B-C50C-407E-A947-70E740481C1C}">
-                          <a14:useLocalDpi xmlns:a14="http://schemas.microsoft.com/office/drawing/2010/main" val="0"/>
-                        </a:ext>
-                      </a:extLst>
-                    </a:blip>
-                    <a:srcRect/>
+                    <a:blip r:embed="rId19"/>
                     <a:stretch>
                       <a:fillRect/>
                     </a:stretch>
                   </pic:blipFill>
-                  <pic:spPr bwMode="auto">
+                  <pic:spPr>
                     <a:xfrm>
                       <a:off x="0" y="0"/>
-                      <a:ext cx="1244516" cy="1456692"/>
+                      <a:ext cx="986176" cy="968628"/>
                     </a:xfrm>
                     <a:prstGeom prst="rect">
                       <a:avLst/>
                     </a:prstGeom>
-                    <a:noFill/>
-                    <a:ln>
-                      <a:noFill/>
-                    </a:ln>
                   </pic:spPr>
                 </pic:pic>
               </a:graphicData>
@@ -2284,161 +1999,27 @@
     </w:p>
     <w:p>
       <w:pPr>
-        <w:spacing w:after="160" w:line="259" w:lineRule="auto"/>
-        <w:rPr>
-          <w:szCs w:val="20"/>
-        </w:rPr>
-      </w:pPr>
-      <w:r>
-        <w:t>With the</w:t>
-      </w:r>
-      <w:r>
-        <w:rPr>
-          <w:szCs w:val="20"/>
-        </w:rPr>
-        <w:t xml:space="preserve"> sensor facing you, like shown, </w:t>
-      </w:r>
-      <w:r>
-        <w:rPr>
-          <w:szCs w:val="20"/>
-        </w:rPr>
-        <w:t>the pins from left to right are:</w:t>
-      </w:r>
-    </w:p>
-    <w:p>
-      <w:pPr>
-        <w:pStyle w:val="ListParagraph"/>
+        <w:pStyle w:val="BodyMS"/>
         <w:numPr>
           <w:ilvl w:val="0"/>
-          <w:numId w:val="6"/>
+          <w:numId w:val="17"/>
         </w:numPr>
-        <w:spacing w:after="160" w:line="259" w:lineRule="auto"/>
-        <w:rPr>
-          <w:sz w:val="20"/>
-          <w:szCs w:val="20"/>
-        </w:rPr>
-      </w:pPr>
-      <w:r>
-        <w:rPr>
-          <w:sz w:val="20"/>
-          <w:szCs w:val="20"/>
-        </w:rPr>
-        <w:t>V+/VCC – power.  We will connect this to 5V power</w:t>
-      </w:r>
-    </w:p>
-    <w:p>
-      <w:pPr>
-        <w:pStyle w:val="ListParagraph"/>
-        <w:numPr>
-          <w:ilvl w:val="0"/>
-          <w:numId w:val="6"/>
-        </w:numPr>
-        <w:spacing w:after="160" w:line="259" w:lineRule="auto"/>
-        <w:rPr>
-          <w:sz w:val="20"/>
-          <w:szCs w:val="20"/>
-        </w:rPr>
-      </w:pPr>
-      <w:r>
-        <w:rPr>
-          <w:sz w:val="20"/>
-          <w:szCs w:val="20"/>
-        </w:rPr>
-        <w:t>DATA</w:t>
-      </w:r>
-      <w:r>
-        <w:rPr>
-          <w:sz w:val="20"/>
-          <w:szCs w:val="20"/>
-        </w:rPr>
-        <w:t xml:space="preserve"> – this is the pin we will read the data from with the RPI</w:t>
-      </w:r>
-    </w:p>
-    <w:p>
-      <w:pPr>
-        <w:pStyle w:val="ListParagraph"/>
-        <w:numPr>
-          <w:ilvl w:val="0"/>
-          <w:numId w:val="6"/>
-        </w:numPr>
-        <w:spacing w:after="160" w:line="259" w:lineRule="auto"/>
-        <w:rPr>
-          <w:sz w:val="20"/>
-          <w:szCs w:val="20"/>
-        </w:rPr>
-      </w:pPr>
-      <w:r>
-        <w:rPr>
-          <w:sz w:val="20"/>
-          <w:szCs w:val="20"/>
-        </w:rPr>
-        <w:t>UNUSED – this pin is not used</w:t>
-      </w:r>
-    </w:p>
-    <w:p>
-      <w:pPr>
-        <w:pStyle w:val="ListParagraph"/>
-        <w:numPr>
-          <w:ilvl w:val="0"/>
-          <w:numId w:val="6"/>
-        </w:numPr>
-        <w:spacing w:after="160" w:line="259" w:lineRule="auto"/>
-        <w:rPr>
-          <w:sz w:val="16"/>
-          <w:szCs w:val="20"/>
-        </w:rPr>
-      </w:pPr>
-      <w:r>
-        <w:rPr>
-          <w:sz w:val="20"/>
-          <w:szCs w:val="20"/>
-        </w:rPr>
-        <w:t>GND – Ground.  This pin will be connected to ground</w:t>
-      </w:r>
-    </w:p>
-    <w:p>
-      <w:pPr>
-        <w:spacing w:after="160" w:line="259" w:lineRule="auto"/>
-      </w:pPr>
-      <w:r>
-        <w:t xml:space="preserve">To keep the data pin from “floating” when it’s not being driven by either the RPI or the sensor, we will connect a 10k Ohm “pull up” resistor between the DATA pin and the power pin.  This will ensure that, if the pin is </w:t>
-      </w:r>
-      <w:r>
-        <w:t>in between data bits being transferred</w:t>
-      </w:r>
-      <w:r>
-        <w:t xml:space="preserve">, it gets “pulled up” to 5V.  This helps </w:t>
-      </w:r>
-      <w:r>
-        <w:t xml:space="preserve">cut down on </w:t>
-      </w:r>
-      <w:r>
-        <w:t>false or bad readings from the sensor.</w:t>
-      </w:r>
-    </w:p>
-    <w:p>
-      <w:pPr>
-        <w:spacing w:after="160" w:line="259" w:lineRule="auto"/>
-      </w:pPr>
-      <w:r>
-        <w:t xml:space="preserve">And finally, we will use a light-emitting diode (LED) to represent our “high temperature alarm” indicator.  In addition to lighting up, LEDs only allow power to flow in one direction, so we need to make sure they aren’t connected backwards.  At these voltage levels, you won’t hurt the LED if you hook it backwards, it just won’t light.  </w:t>
-      </w:r>
-    </w:p>
-    <w:p>
-      <w:pPr>
-        <w:spacing w:after="160" w:line="259" w:lineRule="auto"/>
-      </w:pPr>
-      <w:r>
-        <w:rPr>
-          <w:rFonts w:ascii="Arial" w:hAnsi="Arial" w:cs="Arial"/>
+      </w:pPr>
+      <w:r>
+        <w:t>Once the hub creation is complete you’ll see the following:</w:t>
+      </w:r>
+      <w:r>
+        <w:br/>
+      </w:r>
+      <w:r>
+        <w:rPr>
           <w:noProof/>
-          <w:szCs w:val="20"/>
         </w:rPr>
         <w:drawing>
-          <wp:inline distT="0" distB="0" distL="0" distR="0" wp14:anchorId="4452E2F9" wp14:editId="02875FB3">
-            <wp:extent cx="2703195" cy="2798445"/>
-            <wp:effectExtent l="0" t="0" r="1905" b="1905"/>
-            <wp:docPr id="22" name="Picture 22" descr="Image result for LED Anode Cathode"/>
+          <wp:inline distT="0" distB="0" distL="0" distR="0" wp14:anchorId="76FCB757" wp14:editId="581287A7">
+            <wp:extent cx="954157" cy="954157"/>
+            <wp:effectExtent l="0" t="0" r="0" b="0"/>
+            <wp:docPr id="13" name="Picture 13"/>
             <wp:cNvGraphicFramePr>
               <a:graphicFrameLocks xmlns:a="http://schemas.openxmlformats.org/drawingml/2006/main" noChangeAspect="1"/>
             </wp:cNvGraphicFramePr>
@@ -2446,36 +2027,23 @@
               <a:graphicData uri="http://schemas.openxmlformats.org/drawingml/2006/picture">
                 <pic:pic xmlns:pic="http://schemas.openxmlformats.org/drawingml/2006/picture">
                   <pic:nvPicPr>
-                    <pic:cNvPr id="0" name="Picture 6" descr="Image result for LED Anode Cathode"/>
-                    <pic:cNvPicPr>
-                      <a:picLocks noChangeAspect="1" noChangeArrowheads="1"/>
-                    </pic:cNvPicPr>
+                    <pic:cNvPr id="1" name=""/>
+                    <pic:cNvPicPr/>
                   </pic:nvPicPr>
                   <pic:blipFill>
-                    <a:blip r:embed="rId20">
-                      <a:extLst>
-                        <a:ext uri="{28A0092B-C50C-407E-A947-70E740481C1C}">
-                          <a14:useLocalDpi xmlns:a14="http://schemas.microsoft.com/office/drawing/2010/main" val="0"/>
-                        </a:ext>
-                      </a:extLst>
-                    </a:blip>
-                    <a:srcRect/>
+                    <a:blip r:embed="rId20"/>
                     <a:stretch>
                       <a:fillRect/>
                     </a:stretch>
                   </pic:blipFill>
-                  <pic:spPr bwMode="auto">
+                  <pic:spPr>
                     <a:xfrm>
                       <a:off x="0" y="0"/>
-                      <a:ext cx="2703195" cy="2798445"/>
+                      <a:ext cx="961696" cy="961696"/>
                     </a:xfrm>
                     <a:prstGeom prst="rect">
                       <a:avLst/>
                     </a:prstGeom>
-                    <a:noFill/>
-                    <a:ln>
-                      <a:noFill/>
-                    </a:ln>
                   </pic:spPr>
                 </pic:pic>
               </a:graphicData>
@@ -2486,76 +2054,37 @@
     </w:p>
     <w:p>
       <w:pPr>
-        <w:spacing w:after="160" w:line="259" w:lineRule="auto"/>
-      </w:pPr>
-      <w:r>
-        <w:t xml:space="preserve">As you can see from the picture, an LED has a positive side (anode) and a negative side (cathode).  You can tell the difference because the cathode is the shorter of the two legs.  The cathode </w:t>
-      </w:r>
-      <w:r>
-        <w:t>must</w:t>
-      </w:r>
-      <w:r>
-        <w:t xml:space="preserve"> be connected to the “ground side” of the circuit with the anode connected to the “power side”.  There may be other components of the circuit before or after the LED (in our case, a resistor), but the cathode in our case, will be connected to ground/GND.  Finally, </w:t>
-      </w:r>
-      <w:r>
-        <w:t>to</w:t>
-      </w:r>
-      <w:r>
-        <w:t xml:space="preserve"> keep the LED from drawing too much power from the RPI (the pins on an RPI can only ‘source’ a limited amount of power), we will connect a 560 Ohm resistor between the anode of the LED and the RPI pin that we use to drive it.</w:t>
-      </w:r>
-    </w:p>
-    <w:p>
-      <w:pPr>
-        <w:spacing w:after="160" w:line="259" w:lineRule="auto"/>
-      </w:pPr>
-      <w:r>
-        <w:t xml:space="preserve">The </w:t>
-      </w:r>
-      <w:r>
-        <w:t>picture</w:t>
-      </w:r>
-      <w:r>
-        <w:t xml:space="preserve"> below </w:t>
-      </w:r>
-      <w:r>
-        <w:t>shows</w:t>
-      </w:r>
-      <w:r>
-        <w:t xml:space="preserve"> the connections that need to be made between your RPI cobbler and the different components</w:t>
-      </w:r>
-      <w:r>
-        <w:t xml:space="preserve">, including the USB/TTL console </w:t>
-      </w:r>
-      <w:r>
-        <w:t>cable (</w:t>
-      </w:r>
-      <w:r>
-        <w:t>the USB cable with female wiring ends)</w:t>
-      </w:r>
-    </w:p>
-    <w:p>
-      <w:pPr>
-        <w:spacing w:after="160" w:line="259" w:lineRule="auto"/>
-      </w:pPr>
-    </w:p>
-    <w:p>
-      <w:pPr>
-        <w:spacing w:after="160" w:line="259" w:lineRule="auto"/>
-      </w:pPr>
-    </w:p>
-    <w:p>
-      <w:pPr>
-        <w:spacing w:after="160" w:line="259" w:lineRule="auto"/>
-      </w:pPr>
+        <w:pStyle w:val="BodyMS"/>
+        <w:numPr>
+          <w:ilvl w:val="0"/>
+          <w:numId w:val="17"/>
+        </w:numPr>
+      </w:pPr>
+      <w:r>
+        <w:lastRenderedPageBreak/>
+        <w:t>You’ll be taken to the IoT Hub home page.</w:t>
+      </w:r>
       <w:r>
         <w:rPr>
           <w:noProof/>
         </w:rPr>
+        <w:t xml:space="preserve"> </w:t>
+      </w:r>
+      <w:r>
+        <w:rPr>
+          <w:noProof/>
+        </w:rPr>
+        <w:br/>
+      </w:r>
+      <w:r>
+        <w:rPr>
+          <w:noProof/>
+        </w:rPr>
         <w:drawing>
-          <wp:inline distT="0" distB="0" distL="0" distR="0" wp14:anchorId="01DD4B80" wp14:editId="24C5454A">
-            <wp:extent cx="5722620" cy="3100070"/>
-            <wp:effectExtent l="0" t="0" r="0" b="5080"/>
-            <wp:docPr id="23" name="Picture 23"/>
+          <wp:inline distT="0" distB="0" distL="0" distR="0" wp14:anchorId="59EB0608" wp14:editId="28533E1E">
+            <wp:extent cx="4269850" cy="2657836"/>
+            <wp:effectExtent l="0" t="0" r="0" b="9525"/>
+            <wp:docPr id="14" name="Picture 14"/>
             <wp:cNvGraphicFramePr>
               <a:graphicFrameLocks xmlns:a="http://schemas.openxmlformats.org/drawingml/2006/main" noChangeAspect="1"/>
             </wp:cNvGraphicFramePr>
@@ -2563,36 +2092,23 @@
               <a:graphicData uri="http://schemas.openxmlformats.org/drawingml/2006/picture">
                 <pic:pic xmlns:pic="http://schemas.openxmlformats.org/drawingml/2006/picture">
                   <pic:nvPicPr>
-                    <pic:cNvPr id="0" name="Picture 8"/>
-                    <pic:cNvPicPr>
-                      <a:picLocks noChangeAspect="1" noChangeArrowheads="1"/>
-                    </pic:cNvPicPr>
+                    <pic:cNvPr id="1" name=""/>
+                    <pic:cNvPicPr/>
                   </pic:nvPicPr>
                   <pic:blipFill>
-                    <a:blip r:embed="rId21">
-                      <a:extLst>
-                        <a:ext uri="{28A0092B-C50C-407E-A947-70E740481C1C}">
-                          <a14:useLocalDpi xmlns:a14="http://schemas.microsoft.com/office/drawing/2010/main" val="0"/>
-                        </a:ext>
-                      </a:extLst>
-                    </a:blip>
-                    <a:srcRect/>
+                    <a:blip r:embed="rId21"/>
                     <a:stretch>
                       <a:fillRect/>
                     </a:stretch>
                   </pic:blipFill>
-                  <pic:spPr bwMode="auto">
+                  <pic:spPr>
                     <a:xfrm>
                       <a:off x="0" y="0"/>
-                      <a:ext cx="5722620" cy="3100070"/>
+                      <a:ext cx="4272128" cy="2659254"/>
                     </a:xfrm>
                     <a:prstGeom prst="rect">
                       <a:avLst/>
                     </a:prstGeom>
-                    <a:noFill/>
-                    <a:ln>
-                      <a:noFill/>
-                    </a:ln>
                   </pic:spPr>
                 </pic:pic>
               </a:graphicData>
@@ -2603,98 +2119,33 @@
     </w:p>
     <w:p>
       <w:pPr>
-        <w:spacing w:after="160" w:line="259" w:lineRule="auto"/>
-        <w:rPr>
-          <w:rFonts w:eastAsiaTheme="minorHAnsi"/>
-          <w:szCs w:val="20"/>
-        </w:rPr>
-      </w:pPr>
-      <w:r>
-        <w:rPr>
-          <w:rFonts w:eastAsiaTheme="minorHAnsi"/>
-          <w:szCs w:val="20"/>
-        </w:rPr>
-        <w:t>NOTE:  this lab was written for a specific customer, where their network policy did not allow them to use SSH on their network.  So they had to put the RPI on wireless, and use the console cable to connect from their laptop to their RPI.  If you are on a network where you can SSH into the RPI directly, you can skip connecting the USB/TTL console cable.</w:t>
-      </w:r>
-    </w:p>
-    <w:p>
-      <w:pPr>
-        <w:spacing w:after="160" w:line="259" w:lineRule="auto"/>
-      </w:pPr>
-      <w:r>
-        <w:t>A few notes about the connections</w:t>
-      </w:r>
-    </w:p>
-    <w:p>
-      <w:pPr>
-        <w:pStyle w:val="ListParagraph"/>
+        <w:pStyle w:val="BodyMS"/>
         <w:numPr>
           <w:ilvl w:val="0"/>
-          <w:numId w:val="7"/>
+          <w:numId w:val="17"/>
         </w:numPr>
-        <w:spacing w:after="160" w:line="259" w:lineRule="auto"/>
-        <w:rPr>
-          <w:sz w:val="20"/>
-        </w:rPr>
-      </w:pPr>
-      <w:r>
-        <w:rPr>
-          <w:sz w:val="20"/>
-        </w:rPr>
-        <w:t>The resis</w:t>
-      </w:r>
-      <w:r>
-        <w:rPr>
-          <w:sz w:val="20"/>
-        </w:rPr>
-        <w:t>tor that is connected to the DHT can be placed directly between pin 1 and pin 2 of the DHT sensor instead of having it in a separate part of the breadboard and wires running.  My drawing tool just wouldn’t let me show it that way</w:t>
-      </w:r>
-    </w:p>
-    <w:p>
-      <w:pPr>
-        <w:pStyle w:val="ListParagraph"/>
-        <w:numPr>
-          <w:ilvl w:val="0"/>
-          <w:numId w:val="7"/>
-        </w:numPr>
-        <w:spacing w:after="160" w:line="259" w:lineRule="auto"/>
-        <w:rPr>
-          <w:sz w:val="20"/>
-        </w:rPr>
-      </w:pPr>
-      <w:r>
-        <w:rPr>
-          <w:sz w:val="20"/>
-        </w:rPr>
-        <w:t xml:space="preserve">It’s hard to see, but the USB/TTL cable, because it has female ends, is </w:t>
-      </w:r>
-      <w:r>
-        <w:rPr>
-          <w:sz w:val="20"/>
-        </w:rPr>
-        <w:t>connected</w:t>
-      </w:r>
-      <w:r>
-        <w:rPr>
-          <w:sz w:val="20"/>
-        </w:rPr>
-        <w:t xml:space="preserve"> to a header that is stuck in the breadboard (which sticks up with male ends).  This is a picture:</w:t>
-      </w:r>
-    </w:p>
-    <w:p>
-      <w:pPr>
-        <w:spacing w:after="160" w:line="259" w:lineRule="auto"/>
-        <w:ind w:left="720"/>
       </w:pPr>
       <w:r>
         <w:rPr>
           <w:noProof/>
         </w:rPr>
+        <w:t xml:space="preserve">Click on the key to acces the security policies </w:t>
+      </w:r>
+      <w:r>
+        <w:rPr>
+          <w:noProof/>
+        </w:rPr>
+        <w:br/>
+      </w:r>
+      <w:r>
+        <w:rPr>
+          <w:noProof/>
+        </w:rPr>
         <w:drawing>
-          <wp:inline distT="0" distB="0" distL="0" distR="0" wp14:anchorId="7D045FFA" wp14:editId="4028FE6E">
-            <wp:extent cx="1426845" cy="949325"/>
-            <wp:effectExtent l="0" t="0" r="1905" b="3175"/>
-            <wp:docPr id="24" name="Picture 24" descr="Image result for 6-pin electrical header"/>
+          <wp:inline distT="0" distB="0" distL="0" distR="0" wp14:anchorId="1C82DD3E" wp14:editId="636E4CEB">
+            <wp:extent cx="447675" cy="419100"/>
+            <wp:effectExtent l="0" t="0" r="9525" b="0"/>
+            <wp:docPr id="15" name="Picture 15"/>
             <wp:cNvGraphicFramePr>
               <a:graphicFrameLocks xmlns:a="http://schemas.openxmlformats.org/drawingml/2006/main" noChangeAspect="1"/>
             </wp:cNvGraphicFramePr>
@@ -2702,36 +2153,23 @@
               <a:graphicData uri="http://schemas.openxmlformats.org/drawingml/2006/picture">
                 <pic:pic xmlns:pic="http://schemas.openxmlformats.org/drawingml/2006/picture">
                   <pic:nvPicPr>
-                    <pic:cNvPr id="0" name="Picture 9" descr="Image result for 6-pin electrical header"/>
-                    <pic:cNvPicPr>
-                      <a:picLocks noChangeAspect="1" noChangeArrowheads="1"/>
-                    </pic:cNvPicPr>
+                    <pic:cNvPr id="1" name=""/>
+                    <pic:cNvPicPr/>
                   </pic:nvPicPr>
                   <pic:blipFill>
-                    <a:blip r:embed="rId22">
-                      <a:extLst>
-                        <a:ext uri="{28A0092B-C50C-407E-A947-70E740481C1C}">
-                          <a14:useLocalDpi xmlns:a14="http://schemas.microsoft.com/office/drawing/2010/main" val="0"/>
-                        </a:ext>
-                      </a:extLst>
-                    </a:blip>
-                    <a:srcRect/>
+                    <a:blip r:embed="rId22"/>
                     <a:stretch>
                       <a:fillRect/>
                     </a:stretch>
                   </pic:blipFill>
-                  <pic:spPr bwMode="auto">
+                  <pic:spPr>
                     <a:xfrm>
                       <a:off x="0" y="0"/>
-                      <a:ext cx="1426845" cy="949325"/>
+                      <a:ext cx="447675" cy="419100"/>
                     </a:xfrm>
                     <a:prstGeom prst="rect">
                       <a:avLst/>
                     </a:prstGeom>
-                    <a:noFill/>
-                    <a:ln>
-                      <a:noFill/>
-                    </a:ln>
                   </pic:spPr>
                 </pic:pic>
               </a:graphicData>
@@ -2742,458 +2180,63 @@
     </w:p>
     <w:p>
       <w:pPr>
-        <w:pStyle w:val="ListParagraph"/>
-        <w:numPr>
-          <w:ilvl w:val="0"/>
-          <w:numId w:val="7"/>
-        </w:numPr>
-        <w:spacing w:after="160" w:line="259" w:lineRule="auto"/>
-        <w:rPr>
-          <w:sz w:val="20"/>
-        </w:rPr>
-      </w:pPr>
-      <w:r>
-        <w:rPr>
-          <w:sz w:val="20"/>
-        </w:rPr>
-        <w:t xml:space="preserve">Also, hard to show in the diagram, but you don’t need to connect wires from the USB/TTL </w:t>
-      </w:r>
-      <w:r>
-        <w:rPr>
-          <w:sz w:val="20"/>
-        </w:rPr>
-        <w:t>cable to the headers, you should just plug the cable ends directly into the header</w:t>
-      </w:r>
-      <w:r>
-        <w:rPr>
-          <w:sz w:val="20"/>
-        </w:rPr>
-        <w:t>.   NOTE – if you are not provided with a header, you’ll need to just plug a male to male wire into the breadboard and each lead from the USB/TTL cable</w:t>
-      </w:r>
-    </w:p>
-    <w:p>
-      <w:pPr>
-        <w:spacing w:after="160" w:line="259" w:lineRule="auto"/>
-      </w:pPr>
-      <w:r>
-        <w:t xml:space="preserve">That’s it for the connections.  If wired wrong, you can damage the DHT22 sensor, so at this point, before you fire up your RPI, feel free to call on the proctor(s) to double check your wiring.  You don’t want to ‘let the magic smoke out of the box’ </w:t>
-      </w:r>
-      <w:r>
-        <w:sym w:font="Wingdings" w:char="F04A"/>
-      </w:r>
-    </w:p>
-    <w:p>
-      <w:pPr>
-        <w:spacing w:after="160" w:line="259" w:lineRule="auto"/>
-        <w:rPr>
-          <w:rFonts w:ascii="Segoe Pro Semibold" w:eastAsiaTheme="minorHAnsi" w:hAnsi="Segoe Pro Semibold"/>
-          <w:color w:val="44546A" w:themeColor="text2"/>
-          <w:sz w:val="40"/>
-          <w:szCs w:val="36"/>
-        </w:rPr>
-      </w:pPr>
-    </w:p>
-    <w:p>
-      <w:pPr>
-        <w:spacing w:after="160" w:line="259" w:lineRule="auto"/>
-        <w:rPr>
-          <w:rFonts w:ascii="Segoe Pro Semibold" w:eastAsiaTheme="minorHAnsi" w:hAnsi="Segoe Pro Semibold"/>
-          <w:color w:val="44546A" w:themeColor="text2"/>
-          <w:sz w:val="40"/>
-          <w:szCs w:val="36"/>
-        </w:rPr>
-      </w:pPr>
-      <w:r>
-        <w:br w:type="page"/>
-      </w:r>
-    </w:p>
-    <w:p>
-      <w:pPr>
-        <w:pStyle w:val="Heading2MS"/>
-      </w:pPr>
-      <w:bookmarkStart w:id="5" w:name="_Toc463291878"/>
-      <w:r>
-        <w:lastRenderedPageBreak/>
-        <w:t xml:space="preserve">2.) </w:t>
-      </w:r>
-      <w:r>
-        <w:t>Connected to and powering your RPI</w:t>
-      </w:r>
-      <w:bookmarkEnd w:id="5"/>
-    </w:p>
-    <w:p>
-      <w:pPr>
-        <w:spacing w:after="160" w:line="259" w:lineRule="auto"/>
-        <w:rPr>
-          <w:rFonts w:eastAsiaTheme="minorHAnsi"/>
-          <w:szCs w:val="20"/>
-        </w:rPr>
-      </w:pPr>
-      <w:r>
-        <w:rPr>
-          <w:rFonts w:eastAsiaTheme="minorHAnsi"/>
-          <w:szCs w:val="20"/>
-        </w:rPr>
-        <w:t>NOTE:  this lab was written for a specific customer, where their network policy did not allow them to use SSH on their network.  So they had to put the RPI on wireless, and use the console cable to connect from their laptop to their RPI.  If you are on a network where you can SSH into the RPI directly, you can skip this section.</w:t>
-      </w:r>
-    </w:p>
-    <w:p>
-      <w:pPr>
-        <w:spacing w:after="160" w:line="259" w:lineRule="auto"/>
-        <w:rPr>
-          <w:rFonts w:eastAsiaTheme="minorHAnsi"/>
-          <w:szCs w:val="20"/>
-        </w:rPr>
-      </w:pPr>
-    </w:p>
-    <w:p>
-      <w:pPr>
-        <w:spacing w:after="160" w:line="259" w:lineRule="auto"/>
-        <w:rPr>
-          <w:rFonts w:eastAsiaTheme="minorHAnsi"/>
-          <w:szCs w:val="20"/>
-        </w:rPr>
-      </w:pPr>
-      <w:r>
-        <w:rPr>
-          <w:rFonts w:eastAsiaTheme="minorHAnsi"/>
-          <w:szCs w:val="20"/>
-        </w:rPr>
-        <w:t>At this point, we are almost ready to power up our RPI.  Before we do, let’s connect our console cable so we can watch the PI boot.</w:t>
-      </w:r>
-    </w:p>
-    <w:p>
-      <w:pPr>
-        <w:spacing w:after="160" w:line="259" w:lineRule="auto"/>
-        <w:rPr>
-          <w:rFonts w:eastAsiaTheme="minorHAnsi"/>
-          <w:szCs w:val="20"/>
-        </w:rPr>
-      </w:pPr>
-      <w:r>
-        <w:rPr>
-          <w:rFonts w:eastAsiaTheme="minorHAnsi"/>
-          <w:szCs w:val="20"/>
-        </w:rPr>
-        <w:t xml:space="preserve">While our RPI will connect over Wifi to the Internet (and Azure), and our laptops will also connect over Wifi to the Internet on the same network, corporate policy will not allow you to SSH from your laptop to the RPI directly.  </w:t>
-      </w:r>
-      <w:r>
-        <w:rPr>
-          <w:rFonts w:eastAsiaTheme="minorHAnsi"/>
-          <w:szCs w:val="20"/>
-        </w:rPr>
-        <w:t>So,</w:t>
-      </w:r>
-      <w:r>
-        <w:rPr>
-          <w:rFonts w:eastAsiaTheme="minorHAnsi"/>
-          <w:szCs w:val="20"/>
-        </w:rPr>
-        <w:t xml:space="preserve"> we </w:t>
-      </w:r>
-      <w:r>
-        <w:rPr>
-          <w:rFonts w:eastAsiaTheme="minorHAnsi"/>
-          <w:szCs w:val="20"/>
-        </w:rPr>
-        <w:t>must</w:t>
-      </w:r>
-      <w:r>
-        <w:rPr>
-          <w:rFonts w:eastAsiaTheme="minorHAnsi"/>
-          <w:szCs w:val="20"/>
-        </w:rPr>
-        <w:t xml:space="preserve"> connect over serial console with the USB/TTL cable.</w:t>
-      </w:r>
-    </w:p>
-    <w:p>
-      <w:pPr>
-        <w:spacing w:after="160" w:line="259" w:lineRule="auto"/>
-        <w:rPr>
-          <w:rFonts w:eastAsiaTheme="minorHAnsi"/>
-          <w:szCs w:val="20"/>
-        </w:rPr>
-      </w:pPr>
-      <w:r>
-        <w:rPr>
-          <w:rFonts w:eastAsiaTheme="minorHAnsi"/>
-          <w:szCs w:val="20"/>
-        </w:rPr>
-        <w:t>To</w:t>
-      </w:r>
-      <w:r>
-        <w:rPr>
-          <w:rFonts w:eastAsiaTheme="minorHAnsi"/>
-          <w:szCs w:val="20"/>
-        </w:rPr>
-        <w:t xml:space="preserve"> use the </w:t>
-      </w:r>
-      <w:r>
-        <w:rPr>
-          <w:rFonts w:eastAsiaTheme="minorHAnsi"/>
-          <w:szCs w:val="20"/>
-        </w:rPr>
-        <w:t>cable,</w:t>
-      </w:r>
-      <w:r>
-        <w:rPr>
-          <w:rFonts w:eastAsiaTheme="minorHAnsi"/>
-          <w:szCs w:val="20"/>
-        </w:rPr>
-        <w:t xml:space="preserve"> we </w:t>
-      </w:r>
-      <w:r>
-        <w:rPr>
-          <w:rFonts w:eastAsiaTheme="minorHAnsi"/>
-          <w:szCs w:val="20"/>
-        </w:rPr>
-        <w:t>must</w:t>
-      </w:r>
-      <w:r>
-        <w:rPr>
-          <w:rFonts w:eastAsiaTheme="minorHAnsi"/>
-          <w:szCs w:val="20"/>
-        </w:rPr>
-        <w:t xml:space="preserve"> install a driver, and do some configuration (and install a terminal client, in the case of Windows).</w:t>
-      </w:r>
-    </w:p>
-    <w:p>
-      <w:pPr>
-        <w:spacing w:after="160" w:line="259" w:lineRule="auto"/>
-        <w:rPr>
-          <w:rFonts w:eastAsiaTheme="minorHAnsi"/>
-          <w:szCs w:val="20"/>
-        </w:rPr>
-      </w:pPr>
-      <w:r>
-        <w:rPr>
-          <w:rFonts w:eastAsiaTheme="minorHAnsi"/>
-          <w:szCs w:val="20"/>
-        </w:rPr>
-        <w:t xml:space="preserve">To set up the connection, follow the instructions (with the caveats below) at </w:t>
-      </w:r>
-      <w:hyperlink r:id="rId23" w:history="1">
-        <w:r>
-          <w:rPr>
-            <w:rStyle w:val="Hyperlink"/>
-            <w:rFonts w:eastAsiaTheme="minorHAnsi"/>
-            <w:szCs w:val="20"/>
-          </w:rPr>
-          <w:t>https://learn.adafruit.com/adafruits-raspberry-pi-lesson-5-using-a-console-cable?view=all</w:t>
-        </w:r>
-      </w:hyperlink>
-    </w:p>
-    <w:p>
-      <w:pPr>
-        <w:spacing w:after="160" w:line="259" w:lineRule="auto"/>
-        <w:rPr>
-          <w:rFonts w:eastAsiaTheme="minorHAnsi"/>
-          <w:szCs w:val="20"/>
-        </w:rPr>
-      </w:pPr>
-      <w:r>
-        <w:rPr>
-          <w:rFonts w:eastAsiaTheme="minorHAnsi"/>
-          <w:szCs w:val="20"/>
-        </w:rPr>
-        <w:t>Caveats:</w:t>
-      </w:r>
-    </w:p>
-    <w:p>
-      <w:pPr>
-        <w:pStyle w:val="ListParagraph"/>
-        <w:numPr>
-          <w:ilvl w:val="0"/>
-          <w:numId w:val="7"/>
-        </w:numPr>
-        <w:spacing w:after="160" w:line="259" w:lineRule="auto"/>
-        <w:rPr>
-          <w:rFonts w:eastAsiaTheme="minorHAnsi"/>
-          <w:sz w:val="20"/>
-          <w:szCs w:val="20"/>
-        </w:rPr>
-      </w:pPr>
-      <w:r>
-        <w:rPr>
-          <w:rFonts w:eastAsiaTheme="minorHAnsi"/>
-          <w:sz w:val="20"/>
-          <w:szCs w:val="20"/>
-        </w:rPr>
-        <w:t>The serial console has already been enabled on your RPIs, so you can skip down to the software installation section about mid-way down the page</w:t>
-      </w:r>
-    </w:p>
-    <w:p>
-      <w:pPr>
-        <w:pStyle w:val="ListParagraph"/>
-        <w:numPr>
-          <w:ilvl w:val="0"/>
-          <w:numId w:val="7"/>
-        </w:numPr>
-        <w:spacing w:after="160" w:line="259" w:lineRule="auto"/>
-        <w:rPr>
-          <w:rFonts w:eastAsiaTheme="minorHAnsi"/>
-          <w:sz w:val="20"/>
-          <w:szCs w:val="20"/>
-        </w:rPr>
-      </w:pPr>
-      <w:r>
-        <w:rPr>
-          <w:rFonts w:eastAsiaTheme="minorHAnsi"/>
-          <w:sz w:val="20"/>
-          <w:szCs w:val="20"/>
-        </w:rPr>
-        <w:t>Make sure you get the right drivers for your machine (PC vs. Mac)</w:t>
-      </w:r>
-    </w:p>
-    <w:p>
-      <w:pPr>
-        <w:pStyle w:val="ListParagraph"/>
-        <w:numPr>
-          <w:ilvl w:val="0"/>
-          <w:numId w:val="7"/>
-        </w:numPr>
-        <w:spacing w:after="160" w:line="259" w:lineRule="auto"/>
-        <w:rPr>
-          <w:rFonts w:eastAsiaTheme="minorHAnsi"/>
-          <w:sz w:val="20"/>
-          <w:szCs w:val="20"/>
-        </w:rPr>
-      </w:pPr>
-      <w:r>
-        <w:rPr>
-          <w:rFonts w:eastAsiaTheme="minorHAnsi"/>
-          <w:sz w:val="20"/>
-          <w:szCs w:val="20"/>
-        </w:rPr>
-        <w:t>For the actual connection of the console cable to your RPI, follow the picture in the previous section, not the instructions on the site</w:t>
-      </w:r>
-    </w:p>
-    <w:p>
-      <w:pPr>
-        <w:pStyle w:val="ListParagraph"/>
-        <w:numPr>
-          <w:ilvl w:val="0"/>
-          <w:numId w:val="7"/>
-        </w:numPr>
-        <w:spacing w:after="160" w:line="259" w:lineRule="auto"/>
-        <w:rPr>
-          <w:rFonts w:eastAsiaTheme="minorHAnsi"/>
-          <w:sz w:val="20"/>
-          <w:szCs w:val="20"/>
-        </w:rPr>
-      </w:pPr>
-      <w:r>
-        <w:rPr>
-          <w:rFonts w:eastAsiaTheme="minorHAnsi"/>
-          <w:sz w:val="20"/>
-          <w:szCs w:val="20"/>
-        </w:rPr>
-        <w:t>Do NOT connect the red cable from the USB/TTL cable.   We will be powering our RPI externally.</w:t>
-      </w:r>
-    </w:p>
-    <w:p>
-      <w:pPr>
-        <w:spacing w:after="160" w:line="259" w:lineRule="auto"/>
-        <w:rPr>
-          <w:rFonts w:eastAsiaTheme="minorHAnsi"/>
-          <w:szCs w:val="20"/>
-        </w:rPr>
-      </w:pPr>
-      <w:r>
-        <w:rPr>
-          <w:rFonts w:eastAsiaTheme="minorHAnsi"/>
-          <w:szCs w:val="20"/>
-        </w:rPr>
-        <w:t>Once the PI is up and going.  Log in with username ‘pi’ and password ‘raspberry’.  To check network connectivity, try ‘sudo ping 8.8.8.8’ (CTRL-C to stop).</w:t>
-      </w:r>
-    </w:p>
-    <w:p>
-      <w:pPr>
-        <w:spacing w:after="160" w:line="259" w:lineRule="auto"/>
-        <w:rPr>
-          <w:rFonts w:eastAsiaTheme="minorHAnsi"/>
-          <w:szCs w:val="20"/>
-        </w:rPr>
-      </w:pPr>
-      <w:r>
-        <w:rPr>
-          <w:rFonts w:eastAsiaTheme="minorHAnsi"/>
-          <w:szCs w:val="20"/>
-        </w:rPr>
-        <w:t>Congrats!  You and up and running and ready to talk to Azure!</w:t>
-      </w:r>
-    </w:p>
-    <w:p>
-      <w:pPr>
-        <w:spacing w:after="160" w:line="259" w:lineRule="auto"/>
-        <w:rPr>
-          <w:rFonts w:ascii="Segoe Pro Semibold" w:eastAsiaTheme="minorHAnsi" w:hAnsi="Segoe Pro Semibold"/>
-          <w:color w:val="44546A" w:themeColor="text2"/>
-          <w:sz w:val="40"/>
-          <w:szCs w:val="20"/>
-        </w:rPr>
-      </w:pPr>
-      <w:r>
-        <w:rPr>
-          <w:szCs w:val="20"/>
-        </w:rPr>
-        <w:br w:type="page"/>
-      </w:r>
-    </w:p>
-    <w:p>
-      <w:pPr>
-        <w:pStyle w:val="Heading2MS"/>
-      </w:pPr>
-      <w:bookmarkStart w:id="6" w:name="_Toc463291879"/>
-      <w:r>
-        <w:rPr>
-          <w:szCs w:val="20"/>
-        </w:rPr>
-        <w:lastRenderedPageBreak/>
-        <w:t>3.</w:t>
-      </w:r>
-      <w:r>
-        <w:t>) Gathering IDs, Keys, and Connection Strings</w:t>
-      </w:r>
-      <w:bookmarkEnd w:id="6"/>
-    </w:p>
-    <w:p>
-      <w:pPr>
-        <w:pStyle w:val="NoSpacing"/>
-      </w:pPr>
-      <w:bookmarkStart w:id="7" w:name="_Toc463291880"/>
-      <w:r>
-        <w:t>Before we can connect the device to the Azure RM-PCS, we need to let the solution know about the device (so we can authenticate).</w:t>
-      </w:r>
-      <w:bookmarkEnd w:id="7"/>
-      <w:r>
-        <w:t xml:space="preserve">  </w:t>
-      </w:r>
-      <w:r>
-        <w:t xml:space="preserve"> </w:t>
-      </w:r>
-    </w:p>
-    <w:p>
-      <w:pPr>
         <w:pStyle w:val="BodyMS"/>
         <w:numPr>
           <w:ilvl w:val="0"/>
-          <w:numId w:val="10"/>
+          <w:numId w:val="17"/>
         </w:numPr>
       </w:pPr>
       <w:r>
-        <w:t>Navigate to your RM-PCS solution   (</w:t>
-      </w:r>
-      <w:hyperlink w:history="1">
-        <w:r>
-          <w:rPr>
-            <w:rStyle w:val="Hyperlink"/>
-          </w:rPr>
-          <w:t>https://&lt;solutionname&gt;.azurewebsites.net</w:t>
-        </w:r>
-      </w:hyperlink>
-      <w:r>
-        <w:t>)</w:t>
+        <w:rPr>
+          <w:noProof/>
+        </w:rPr>
+        <w:t>You’ll be presented a listing of different shared access security policies.</w:t>
+      </w:r>
+      <w:r>
+        <w:rPr>
+          <w:noProof/>
+        </w:rPr>
+        <w:br/>
+      </w:r>
+      <w:r>
+        <w:rPr>
+          <w:noProof/>
+        </w:rPr>
+        <w:drawing>
+          <wp:inline distT="0" distB="0" distL="0" distR="0" wp14:anchorId="1989B275" wp14:editId="528FF93C">
+            <wp:extent cx="3240172" cy="2039510"/>
+            <wp:effectExtent l="0" t="0" r="0" b="0"/>
+            <wp:docPr id="16" name="Picture 16"/>
+            <wp:cNvGraphicFramePr>
+              <a:graphicFrameLocks xmlns:a="http://schemas.openxmlformats.org/drawingml/2006/main" noChangeAspect="1"/>
+            </wp:cNvGraphicFramePr>
+            <a:graphic xmlns:a="http://schemas.openxmlformats.org/drawingml/2006/main">
+              <a:graphicData uri="http://schemas.openxmlformats.org/drawingml/2006/picture">
+                <pic:pic xmlns:pic="http://schemas.openxmlformats.org/drawingml/2006/picture">
+                  <pic:nvPicPr>
+                    <pic:cNvPr id="1" name=""/>
+                    <pic:cNvPicPr/>
+                  </pic:nvPicPr>
+                  <pic:blipFill>
+                    <a:blip r:embed="rId23"/>
+                    <a:stretch>
+                      <a:fillRect/>
+                    </a:stretch>
+                  </pic:blipFill>
+                  <pic:spPr>
+                    <a:xfrm>
+                      <a:off x="0" y="0"/>
+                      <a:ext cx="3245926" cy="2043132"/>
+                    </a:xfrm>
+                    <a:prstGeom prst="rect">
+                      <a:avLst/>
+                    </a:prstGeom>
+                  </pic:spPr>
+                </pic:pic>
+              </a:graphicData>
+            </a:graphic>
+          </wp:inline>
+        </w:drawing>
       </w:r>
     </w:p>
     <w:p>
@@ -3201,27 +2244,25 @@
         <w:pStyle w:val="BodyMS"/>
         <w:numPr>
           <w:ilvl w:val="0"/>
-          <w:numId w:val="10"/>
+          <w:numId w:val="17"/>
         </w:numPr>
       </w:pPr>
       <w:r>
-        <w:t>On the bottom left corner, click the “Add a device” button</w:t>
-      </w:r>
-    </w:p>
-    <w:p>
-      <w:pPr>
-        <w:pStyle w:val="BodyMS"/>
-        <w:ind w:left="720"/>
-      </w:pPr>
+        <w:lastRenderedPageBreak/>
+        <w:t>Click on “iothubowner” to access the security keys for this access signature.</w:t>
+      </w:r>
+      <w:r>
+        <w:br/>
+      </w:r>
       <w:r>
         <w:rPr>
           <w:noProof/>
         </w:rPr>
         <w:drawing>
-          <wp:inline distT="0" distB="0" distL="0" distR="0" wp14:anchorId="42DCFD96" wp14:editId="32F92FB2">
-            <wp:extent cx="1114425" cy="1209675"/>
-            <wp:effectExtent l="0" t="0" r="9525" b="9525"/>
-            <wp:docPr id="2" name="Picture 2"/>
+          <wp:inline distT="0" distB="0" distL="0" distR="0" wp14:anchorId="78595E9E" wp14:editId="178FBBDA">
+            <wp:extent cx="2285764" cy="4703197"/>
+            <wp:effectExtent l="0" t="0" r="635" b="2540"/>
+            <wp:docPr id="17" name="Picture 17"/>
             <wp:cNvGraphicFramePr>
               <a:graphicFrameLocks xmlns:a="http://schemas.openxmlformats.org/drawingml/2006/main" noChangeAspect="1"/>
             </wp:cNvGraphicFramePr>
@@ -3241,7 +2282,7 @@
                   <pic:spPr>
                     <a:xfrm>
                       <a:off x="0" y="0"/>
-                      <a:ext cx="1114425" cy="1209675"/>
+                      <a:ext cx="2291083" cy="4714141"/>
                     </a:xfrm>
                     <a:prstGeom prst="rect">
                       <a:avLst/>
@@ -3259,11 +2300,126 @@
         <w:pStyle w:val="BodyMS"/>
         <w:numPr>
           <w:ilvl w:val="0"/>
-          <w:numId w:val="10"/>
+          <w:numId w:val="17"/>
         </w:numPr>
       </w:pPr>
       <w:r>
-        <w:t>Click Add New under “Custom Device”</w:t>
+        <w:t xml:space="preserve">Copy the primary </w:t>
+      </w:r>
+      <w:r>
+        <w:t xml:space="preserve">key, and the primary </w:t>
+      </w:r>
+      <w:r>
+        <w:t xml:space="preserve">connection string with the key by clicking the </w:t>
+      </w:r>
+      <w:r>
+        <w:rPr>
+          <w:noProof/>
+        </w:rPr>
+        <w:drawing>
+          <wp:inline distT="0" distB="0" distL="0" distR="0" wp14:anchorId="002655C4" wp14:editId="59B50330">
+            <wp:extent cx="438101" cy="381663"/>
+            <wp:effectExtent l="0" t="0" r="635" b="0"/>
+            <wp:docPr id="21" name="Picture 21"/>
+            <wp:cNvGraphicFramePr>
+              <a:graphicFrameLocks xmlns:a="http://schemas.openxmlformats.org/drawingml/2006/main" noChangeAspect="1"/>
+            </wp:cNvGraphicFramePr>
+            <a:graphic xmlns:a="http://schemas.openxmlformats.org/drawingml/2006/main">
+              <a:graphicData uri="http://schemas.openxmlformats.org/drawingml/2006/picture">
+                <pic:pic xmlns:pic="http://schemas.openxmlformats.org/drawingml/2006/picture">
+                  <pic:nvPicPr>
+                    <pic:cNvPr id="1" name=""/>
+                    <pic:cNvPicPr/>
+                  </pic:nvPicPr>
+                  <pic:blipFill rotWithShape="1">
+                    <a:blip r:embed="rId25"/>
+                    <a:srcRect t="23673" b="16515"/>
+                    <a:stretch/>
+                  </pic:blipFill>
+                  <pic:spPr bwMode="auto">
+                    <a:xfrm>
+                      <a:off x="0" y="0"/>
+                      <a:ext cx="438150" cy="381706"/>
+                    </a:xfrm>
+                    <a:prstGeom prst="rect">
+                      <a:avLst/>
+                    </a:prstGeom>
+                    <a:ln>
+                      <a:noFill/>
+                    </a:ln>
+                    <a:extLst>
+                      <a:ext uri="{53640926-AAD7-44D8-BBD7-CCE9431645EC}">
+                        <a14:shadowObscured xmlns:a14="http://schemas.microsoft.com/office/drawing/2010/main"/>
+                      </a:ext>
+                    </a:extLst>
+                  </pic:spPr>
+                </pic:pic>
+              </a:graphicData>
+            </a:graphic>
+          </wp:inline>
+        </w:drawing>
+      </w:r>
+      <w:r>
+        <w:t xml:space="preserve"> icon next to the primary key, and save the copied string</w:t>
+      </w:r>
+      <w:r>
+        <w:t xml:space="preserve"> (to notepad or some scratch space)</w:t>
+      </w:r>
+      <w:r>
+        <w:t>. You’ll need this connection string later.</w:t>
+      </w:r>
+    </w:p>
+    <w:p>
+      <w:pPr>
+        <w:spacing w:after="160" w:line="259" w:lineRule="auto"/>
+        <w:rPr>
+          <w:rFonts w:ascii="Segoe Pro Semibold" w:eastAsiaTheme="minorHAnsi" w:hAnsi="Segoe Pro Semibold"/>
+          <w:color w:val="44546A" w:themeColor="text2"/>
+          <w:sz w:val="40"/>
+          <w:szCs w:val="20"/>
+        </w:rPr>
+      </w:pPr>
+    </w:p>
+    <w:p>
+      <w:pPr>
+        <w:spacing w:after="160" w:line="259" w:lineRule="auto"/>
+        <w:rPr>
+          <w:rFonts w:ascii="Segoe Pro Semibold" w:eastAsiaTheme="minorHAnsi" w:hAnsi="Segoe Pro Semibold"/>
+          <w:color w:val="44546A" w:themeColor="text2"/>
+          <w:sz w:val="40"/>
+          <w:szCs w:val="20"/>
+        </w:rPr>
+      </w:pPr>
+      <w:r>
+        <w:rPr>
+          <w:szCs w:val="20"/>
+        </w:rPr>
+        <w:br w:type="page"/>
+      </w:r>
+    </w:p>
+    <w:p>
+      <w:pPr>
+        <w:pStyle w:val="Heading1MS"/>
+      </w:pPr>
+      <w:bookmarkStart w:id="6" w:name="_Toc466284199"/>
+      <w:r>
+        <w:lastRenderedPageBreak/>
+        <w:t>2</w:t>
+      </w:r>
+      <w:r>
+        <w:t>.) Posting Telemetry data to Azure</w:t>
+      </w:r>
+      <w:bookmarkEnd w:id="6"/>
+      <w:r>
+        <w:t xml:space="preserve"> </w:t>
+      </w:r>
+    </w:p>
+    <w:p>
+      <w:pPr>
+        <w:pStyle w:val="BodyMS"/>
+      </w:pPr>
+      <w:r>
+        <w:t>Now that we can read the DHT sensor, and have an IoTHub to post to, we need to create the ‘device’ in the IotHub and modify the code to point to our specific IoTHub and device record</w:t>
       </w:r>
     </w:p>
     <w:p>
@@ -3271,12 +2427,50 @@
         <w:pStyle w:val="BodyMS"/>
         <w:numPr>
           <w:ilvl w:val="0"/>
-          <w:numId w:val="10"/>
+          <w:numId w:val="8"/>
         </w:numPr>
       </w:pPr>
       <w:r>
-        <w:t>On the next screen, change the radio buttons to “let me define my own Device ID”, and pick a deviceID for your device</w:t>
-      </w:r>
+        <w:t>Now we need to create a device in IoTHub and get its key.  This can be done programmatically via the RegistryManager class, but for this POC, we will do it manually through the Device Explorer application (to introduce you to that tool).</w:t>
+      </w:r>
+    </w:p>
+    <w:p>
+      <w:pPr>
+        <w:pStyle w:val="BodyMS"/>
+        <w:numPr>
+          <w:ilvl w:val="1"/>
+          <w:numId w:val="8"/>
+        </w:numPr>
+      </w:pPr>
+      <w:r>
+        <w:t>On the Cortana search bar, type “Device Explorer” and open the app.</w:t>
+      </w:r>
+    </w:p>
+    <w:p>
+      <w:pPr>
+        <w:pStyle w:val="BodyMS"/>
+        <w:numPr>
+          <w:ilvl w:val="1"/>
+          <w:numId w:val="8"/>
+        </w:numPr>
+      </w:pPr>
+      <w:r>
+        <w:t xml:space="preserve">If Device Explorer is not on your dev machine, you can download and install it from </w:t>
+      </w:r>
+      <w:hyperlink r:id="rId26" w:history="1">
+        <w:r>
+          <w:rPr>
+            <w:rStyle w:val="Hyperlink"/>
+          </w:rPr>
+          <w:t>https://github.com/Azure/azure-iot-sdks/releases/download/2016-06-03/SetupDeviceExplorer.msi</w:t>
+        </w:r>
+      </w:hyperlink>
+    </w:p>
+    <w:p>
+      <w:pPr>
+        <w:pStyle w:val="BodyMS"/>
+        <w:ind w:left="1440"/>
+      </w:pPr>
     </w:p>
     <w:p>
       <w:pPr>
@@ -3288,10 +2482,106 @@
           <w:noProof/>
         </w:rPr>
         <w:drawing>
-          <wp:inline distT="0" distB="0" distL="0" distR="0" wp14:anchorId="12AED100" wp14:editId="200945A3">
-            <wp:extent cx="5732145" cy="4152900"/>
-            <wp:effectExtent l="0" t="0" r="1905" b="0"/>
-            <wp:docPr id="3" name="Picture 3"/>
+          <wp:inline distT="0" distB="0" distL="0" distR="0" wp14:anchorId="64431BBF" wp14:editId="7D8C4AD8">
+            <wp:extent cx="4232879" cy="5324475"/>
+            <wp:effectExtent l="0" t="0" r="0" b="0"/>
+            <wp:docPr id="23" name="Picture 23"/>
+            <wp:cNvGraphicFramePr>
+              <a:graphicFrameLocks xmlns:a="http://schemas.openxmlformats.org/drawingml/2006/main" noChangeAspect="1"/>
+            </wp:cNvGraphicFramePr>
+            <a:graphic xmlns:a="http://schemas.openxmlformats.org/drawingml/2006/main">
+              <a:graphicData uri="http://schemas.openxmlformats.org/drawingml/2006/picture">
+                <pic:pic xmlns:pic="http://schemas.openxmlformats.org/drawingml/2006/picture">
+                  <pic:nvPicPr>
+                    <pic:cNvPr id="0" name="Picture 3"/>
+                    <pic:cNvPicPr>
+                      <a:picLocks noChangeAspect="1" noChangeArrowheads="1"/>
+                    </pic:cNvPicPr>
+                  </pic:nvPicPr>
+                  <pic:blipFill>
+                    <a:blip r:embed="rId27">
+                      <a:extLst>
+                        <a:ext uri="{28A0092B-C50C-407E-A947-70E740481C1C}">
+                          <a14:useLocalDpi xmlns:a14="http://schemas.microsoft.com/office/drawing/2010/main" val="0"/>
+                        </a:ext>
+                      </a:extLst>
+                    </a:blip>
+                    <a:srcRect/>
+                    <a:stretch>
+                      <a:fillRect/>
+                    </a:stretch>
+                  </pic:blipFill>
+                  <pic:spPr bwMode="auto">
+                    <a:xfrm>
+                      <a:off x="0" y="0"/>
+                      <a:ext cx="4244397" cy="5338963"/>
+                    </a:xfrm>
+                    <a:prstGeom prst="rect">
+                      <a:avLst/>
+                    </a:prstGeom>
+                    <a:noFill/>
+                    <a:ln>
+                      <a:noFill/>
+                    </a:ln>
+                  </pic:spPr>
+                </pic:pic>
+              </a:graphicData>
+            </a:graphic>
+          </wp:inline>
+        </w:drawing>
+      </w:r>
+    </w:p>
+    <w:p>
+      <w:pPr>
+        <w:pStyle w:val="BodyMS"/>
+        <w:numPr>
+          <w:ilvl w:val="1"/>
+          <w:numId w:val="8"/>
+        </w:numPr>
+      </w:pPr>
+      <w:r>
+        <w:lastRenderedPageBreak/>
+        <w:t>In the Connection Information box, enter your connection string from your IOTHub and click the “Update” button.</w:t>
+      </w:r>
+    </w:p>
+    <w:p>
+      <w:pPr>
+        <w:pStyle w:val="BodyMS"/>
+        <w:numPr>
+          <w:ilvl w:val="1"/>
+          <w:numId w:val="8"/>
+        </w:numPr>
+      </w:pPr>
+      <w:r>
+        <w:t>Switch to the “management” tab and click “Create” to create a new device</w:t>
+      </w:r>
+    </w:p>
+    <w:p>
+      <w:pPr>
+        <w:pStyle w:val="BodyMS"/>
+        <w:numPr>
+          <w:ilvl w:val="1"/>
+          <w:numId w:val="8"/>
+        </w:numPr>
+      </w:pPr>
+      <w:r>
+        <w:t>Enter “StudentXXDevice” (replacing XX with your student ID) into the DeviceID field and click Create</w:t>
+      </w:r>
+    </w:p>
+    <w:p>
+      <w:pPr>
+        <w:pStyle w:val="BodyMS"/>
+        <w:ind w:left="720"/>
+      </w:pPr>
+      <w:r>
+        <w:rPr>
+          <w:noProof/>
+        </w:rPr>
+        <w:drawing>
+          <wp:inline distT="0" distB="0" distL="0" distR="0" wp14:anchorId="0A204638" wp14:editId="13328EAA">
+            <wp:extent cx="4695825" cy="2428875"/>
+            <wp:effectExtent l="0" t="0" r="9525" b="9525"/>
+            <wp:docPr id="24" name="Picture 24"/>
             <wp:cNvGraphicFramePr>
               <a:graphicFrameLocks xmlns:a="http://schemas.openxmlformats.org/drawingml/2006/main" noChangeAspect="1"/>
             </wp:cNvGraphicFramePr>
@@ -3303,7 +2593,7 @@
                     <pic:cNvPicPr/>
                   </pic:nvPicPr>
                   <pic:blipFill>
-                    <a:blip r:embed="rId25"/>
+                    <a:blip r:embed="rId28"/>
                     <a:stretch>
                       <a:fillRect/>
                     </a:stretch>
@@ -3311,7 +2601,7 @@
                   <pic:spPr>
                     <a:xfrm>
                       <a:off x="0" y="0"/>
-                      <a:ext cx="5732145" cy="4152900"/>
+                      <a:ext cx="4695825" cy="2428875"/>
                     </a:xfrm>
                     <a:prstGeom prst="rect">
                       <a:avLst/>
@@ -3328,146 +2618,12 @@
       <w:pPr>
         <w:pStyle w:val="BodyMS"/>
         <w:numPr>
-          <w:ilvl w:val="0"/>
-          <w:numId w:val="10"/>
+          <w:ilvl w:val="1"/>
+          <w:numId w:val="8"/>
         </w:numPr>
       </w:pPr>
       <w:r>
-        <w:t>Click Create</w:t>
-      </w:r>
-    </w:p>
-    <w:p>
-      <w:pPr>
-        <w:pStyle w:val="BodyMS"/>
-        <w:numPr>
-          <w:ilvl w:val="0"/>
-          <w:numId w:val="10"/>
-        </w:numPr>
-      </w:pPr>
-      <w:r>
-        <w:t>Your device is now added to the RM-PCS.  Copy the three parameters displayed on this page, Device ID, IoTHub Hostname, and Device Key.  Paste them into notepad, as we will need them in the next step</w:t>
-      </w:r>
-    </w:p>
-    <w:p>
-      <w:pPr>
-        <w:pStyle w:val="BodyMS"/>
-        <w:numPr>
-          <w:ilvl w:val="0"/>
-          <w:numId w:val="10"/>
-        </w:numPr>
-      </w:pPr>
-      <w:r>
-        <w:lastRenderedPageBreak/>
-        <w:t>Click Done.  On the Devices screen, note that your device is in a “pending” state.  That essentially means that the solution knows about your device and is ready for it, but has not yet “heard from” that device.  We will remedy that in the next section</w:t>
-      </w:r>
-    </w:p>
-    <w:p>
-      <w:pPr>
-        <w:pStyle w:val="BodyMS"/>
-        <w:ind w:left="720"/>
-      </w:pPr>
-      <w:r>
-        <w:rPr>
-          <w:noProof/>
-        </w:rPr>
-        <w:drawing>
-          <wp:inline distT="0" distB="0" distL="0" distR="0" wp14:anchorId="497E0AAA" wp14:editId="036BE5F1">
-            <wp:extent cx="3590925" cy="1304925"/>
-            <wp:effectExtent l="0" t="0" r="9525" b="9525"/>
-            <wp:docPr id="4" name="Picture 4"/>
-            <wp:cNvGraphicFramePr>
-              <a:graphicFrameLocks xmlns:a="http://schemas.openxmlformats.org/drawingml/2006/main" noChangeAspect="1"/>
-            </wp:cNvGraphicFramePr>
-            <a:graphic xmlns:a="http://schemas.openxmlformats.org/drawingml/2006/main">
-              <a:graphicData uri="http://schemas.openxmlformats.org/drawingml/2006/picture">
-                <pic:pic xmlns:pic="http://schemas.openxmlformats.org/drawingml/2006/picture">
-                  <pic:nvPicPr>
-                    <pic:cNvPr id="1" name=""/>
-                    <pic:cNvPicPr/>
-                  </pic:nvPicPr>
-                  <pic:blipFill>
-                    <a:blip r:embed="rId26"/>
-                    <a:stretch>
-                      <a:fillRect/>
-                    </a:stretch>
-                  </pic:blipFill>
-                  <pic:spPr>
-                    <a:xfrm>
-                      <a:off x="0" y="0"/>
-                      <a:ext cx="3590925" cy="1304925"/>
-                    </a:xfrm>
-                    <a:prstGeom prst="rect">
-                      <a:avLst/>
-                    </a:prstGeom>
-                  </pic:spPr>
-                </pic:pic>
-              </a:graphicData>
-            </a:graphic>
-          </wp:inline>
-        </w:drawing>
-      </w:r>
-    </w:p>
-    <w:p>
-      <w:pPr>
-        <w:pStyle w:val="BodyMS"/>
-        <w:ind w:left="720"/>
-      </w:pPr>
-    </w:p>
-    <w:p>
-      <w:pPr>
-        <w:spacing w:after="160" w:line="259" w:lineRule="auto"/>
-        <w:rPr>
-          <w:rFonts w:ascii="Segoe Pro Semibold" w:eastAsiaTheme="minorHAnsi" w:hAnsi="Segoe Pro Semibold"/>
-          <w:color w:val="44546A" w:themeColor="text2"/>
-          <w:sz w:val="40"/>
-          <w:szCs w:val="20"/>
-        </w:rPr>
-      </w:pPr>
-      <w:r>
-        <w:rPr>
-          <w:szCs w:val="20"/>
-        </w:rPr>
-        <w:br w:type="page"/>
-      </w:r>
-    </w:p>
-    <w:p>
-      <w:pPr>
-        <w:pStyle w:val="Heading2MS"/>
-      </w:pPr>
-      <w:bookmarkStart w:id="8" w:name="_Toc463291881"/>
-      <w:r>
-        <w:rPr>
-          <w:szCs w:val="20"/>
-        </w:rPr>
-        <w:lastRenderedPageBreak/>
-        <w:t>4</w:t>
-      </w:r>
-      <w:r>
-        <w:rPr>
-          <w:szCs w:val="20"/>
-        </w:rPr>
-        <w:t>.</w:t>
-      </w:r>
-      <w:r>
-        <w:t>) Posting Telemetry data to Azure</w:t>
-      </w:r>
-      <w:bookmarkEnd w:id="8"/>
-      <w:r>
-        <w:t xml:space="preserve"> </w:t>
-      </w:r>
-    </w:p>
-    <w:p>
-      <w:pPr>
-        <w:pStyle w:val="BodyMS"/>
-      </w:pPr>
-      <w:r>
-        <w:t xml:space="preserve">The code to read from your DHT22 sensor and post to Azure has been provided as part of this lab.  </w:t>
-      </w:r>
-      <w:r>
-        <w:t>Now that we have our keys, strings, etc, w</w:t>
-      </w:r>
-      <w:r>
-        <w:t>e’ll need to download it, modify it for your specific RM-PCS solution details, run it, and test it.  Follow the steps below to get started</w:t>
+        <w:t>In the “Device Created” confirmation dialog, copy the DeviceID and Keys.  You’ll need this in the next step.  Click Done.</w:t>
       </w:r>
     </w:p>
     <w:p>
@@ -3479,7 +2635,10 @@
         </w:numPr>
       </w:pPr>
       <w:r>
-        <w:t>On the RPI, we need to download the code.  We’ve provided the python script, and also pre-compiled the python SDK for your use.  If you are interested in the steps to compile the python module yourself if you need to start from scratch, see the details in Appendix B</w:t>
+        <w:t xml:space="preserve">On the RPI, we need to download the code.  We’ve provided the python script, and also pre-compiled the python SDK for your use.  If you are interested in the steps to compile the python module yourself if you need to start from scratch, see the details in Appendix </w:t>
+      </w:r>
+      <w:r>
+        <w:t>A</w:t>
       </w:r>
     </w:p>
     <w:p>
@@ -3493,6 +2652,9 @@
       <w:r>
         <w:t>To download the code, enter these commands on the RPI</w:t>
       </w:r>
+      <w:r>
+        <w:t xml:space="preserve">  (you may have already done this in Lab 1 – if so, skip this step)</w:t>
+      </w:r>
     </w:p>
     <w:p>
       <w:pPr>
@@ -3529,13 +2691,13 @@
         </w:rPr>
         <w:t xml:space="preserve">git clone –recursive </w:t>
       </w:r>
-      <w:hyperlink r:id="rId27" w:history="1">
+      <w:hyperlink r:id="rId29" w:history="1">
         <w:r>
           <w:rPr>
             <w:rStyle w:val="Hyperlink"/>
             <w:rFonts w:ascii="Courier New" w:hAnsi="Courier New" w:cs="Courier New"/>
           </w:rPr>
-          <w:t>https://github.com/stevebus/IoTWorkshop</w:t>
+          <w:t>https://github.com/stevebus/UTCWorkshop</w:t>
         </w:r>
       </w:hyperlink>
     </w:p>
@@ -3569,7 +2731,13 @@
         </w:rPr>
       </w:pPr>
       <w:r>
-        <w:t>the code is downloaded, now we need to put the details for your specific device, RM-PCS, and (just for fun), location</w:t>
+        <w:t xml:space="preserve">the code is downloaded, now we need to put the </w:t>
+      </w:r>
+      <w:r>
+        <w:t>details for your specific device, IoTHub</w:t>
+      </w:r>
+      <w:r>
+        <w:t>, and (just for fun), location</w:t>
       </w:r>
     </w:p>
     <w:p>
@@ -3629,7 +2797,7 @@
         </w:rPr>
       </w:pPr>
       <w:r>
-        <w:t>scroll down to line 17</w:t>
+        <w:t>scroll down to line 18</w:t>
       </w:r>
       <w:r>
         <w:t xml:space="preserve">  (you can see what line you are o</w:t>
@@ -3688,6 +2856,7 @@
                 <w:sz w:val="21"/>
                 <w:szCs w:val="21"/>
               </w:rPr>
+              <w:lastRenderedPageBreak/>
               <w:t>############## values to change ##############</w:t>
             </w:r>
           </w:p>
@@ -3909,7 +3078,7 @@
       <w:r>
         <w:t xml:space="preserve">go to </w:t>
       </w:r>
-      <w:hyperlink r:id="rId28" w:history="1">
+      <w:hyperlink r:id="rId30" w:history="1">
         <w:r>
           <w:rPr>
             <w:rStyle w:val="Hyperlink"/>
@@ -3918,7 +3087,16 @@
         </w:r>
       </w:hyperlink>
       <w:r>
-        <w:t xml:space="preserve"> and search for your home, your home town, or some other location that interests you.  On the map you can see the latitude and longitude.  Substitute those values into the line above (you’ll need to arrow out to the right to get to it).  </w:t>
+        <w:t xml:space="preserve"> and search for your home, your home town, or some other location that interests you.  On the map you can see the latitude and longitude.  Substitute those values into the line</w:t>
+      </w:r>
+      <w:r>
+        <w:t>s</w:t>
+      </w:r>
+      <w:r>
+        <w:t xml:space="preserve"> </w:t>
+      </w:r>
+      <w:r>
+        <w:t xml:space="preserve">below.  </w:t>
       </w:r>
     </w:p>
     <w:tbl>
@@ -4192,7 +3370,6 @@
         </w:rPr>
       </w:pPr>
       <w:r>
-        <w:lastRenderedPageBreak/>
         <w:t>You should see the DeviceInfo string echo’ed to the screen and sent to the IoTHub, and then every 3 seconds, you should see the temperature and humidity (in a JSON string) sent to the IoTHub.  The LED should also briefly flash to indicate we are sending data</w:t>
       </w:r>
     </w:p>
@@ -4208,7 +3385,13 @@
         </w:rPr>
       </w:pPr>
       <w:r>
-        <w:t>Congratulations, you’ve connected a physical IoT device to the Azure IoT RM-PCS.  Next we can look at the telemetry, as well as test manually sending a command to the device from the portal, which we will do in the next step</w:t>
+        <w:t xml:space="preserve">Congratulations, you’ve connected a physical IoT device to the Azure </w:t>
+      </w:r>
+      <w:r>
+        <w:t>IoTHub</w:t>
+      </w:r>
+      <w:r>
+        <w:t>.  Next we can look at the telemetry, as well as test manually sending a command to the device from the portal, which we will do in the next step</w:t>
       </w:r>
     </w:p>
     <w:p>
@@ -4230,27 +3413,17 @@
     </w:p>
     <w:p>
       <w:pPr>
-        <w:pStyle w:val="Heading2MS"/>
-        <w:ind w:left="360"/>
-      </w:pPr>
-      <w:bookmarkStart w:id="9" w:name="_Toc463291882"/>
-      <w:r>
-        <w:rPr>
-          <w:szCs w:val="20"/>
-        </w:rPr>
+        <w:pStyle w:val="Heading1MS"/>
+      </w:pPr>
+      <w:bookmarkStart w:id="7" w:name="_Toc466284200"/>
+      <w:r>
         <w:lastRenderedPageBreak/>
-        <w:t>5</w:t>
-      </w:r>
-      <w:r>
-        <w:rPr>
-          <w:szCs w:val="20"/>
-        </w:rPr>
-        <w:t>.</w:t>
-      </w:r>
-      <w:r>
-        <w:t>) Posting Telemetry data to Azure</w:t>
-      </w:r>
-      <w:bookmarkEnd w:id="9"/>
+        <w:t>3</w:t>
+      </w:r>
+      <w:r>
+        <w:t>) making sure data and commands are flowing</w:t>
+      </w:r>
+      <w:bookmarkEnd w:id="7"/>
       <w:r>
         <w:t xml:space="preserve"> </w:t>
       </w:r>
@@ -4261,7 +3434,10 @@
         <w:ind w:left="360"/>
       </w:pPr>
       <w:r>
-        <w:t>Now we can take a look at the RM-PCS portal and make sure everything is working before we move on to the next lab.</w:t>
+        <w:t xml:space="preserve">Now we can </w:t>
+      </w:r>
+      <w:r>
+        <w:t>look at the data hitting IoTHub and test sending a command to the device</w:t>
       </w:r>
     </w:p>
     <w:p>
@@ -4273,18 +3449,7 @@
         </w:numPr>
       </w:pPr>
       <w:r>
-        <w:t>Navigate to the RM-PCS portal for your solution (</w:t>
-      </w:r>
-      <w:hyperlink w:history="1">
-        <w:r>
-          <w:rPr>
-            <w:rStyle w:val="Hyperlink"/>
-          </w:rPr>
-          <w:t>https://&lt;solutionname&gt;.azurewebsites.net</w:t>
-        </w:r>
-      </w:hyperlink>
-      <w:r>
-        <w:t>)</w:t>
+        <w:t>In the Azure Portal, navigate back to your IoTHub, click on “Shared Access Policies” then “iothubowner”.  Copy the “connection string – primary key” string and save for the next step</w:t>
       </w:r>
     </w:p>
     <w:p>
@@ -4296,7 +3461,7 @@
         </w:numPr>
       </w:pPr>
       <w:r>
-        <w:t>Look on the map and you should see your device.  You can either click on that device, or from the “Devices to View” drop down, you can select your device.  You should see the temperature and humidity displayed there, and it should match the data you see flowing from the RPI via your putty console</w:t>
+        <w:t>Launch Device Explorer and paste the connection string copied above into the “IoT Hub Connection String” box and click “update”</w:t>
       </w:r>
     </w:p>
     <w:p>
@@ -4308,7 +3473,10 @@
         </w:numPr>
       </w:pPr>
       <w:r>
-        <w:t>Feel free to hold your fingers over the DHT22 sensor, or breath on it, to vary the temperature and humidity and watch the values change on the portal</w:t>
+        <w:t xml:space="preserve">On the “Data” tab, pick your DeviceID from the drop down box and hit “monitor’.  You should </w:t>
+      </w:r>
+      <w:r>
+        <w:t>see messages ‘flowing’ through the hub, now we can test sending ‘commands’ down to the device</w:t>
       </w:r>
     </w:p>
     <w:p>
@@ -4320,43 +3488,7 @@
         </w:numPr>
       </w:pPr>
       <w:r>
-        <w:t>After looking at the telemetry data, click on the “Devices” tab on the left hand nav</w:t>
-      </w:r>
-    </w:p>
-    <w:p>
-      <w:pPr>
-        <w:pStyle w:val="BodyMS"/>
-        <w:numPr>
-          <w:ilvl w:val="0"/>
-          <w:numId w:val="12"/>
-        </w:numPr>
-      </w:pPr>
-      <w:r>
-        <w:t>Choose your device from the list by clicking on it.  Once the Device Details pops out from the right hand side, choose “Commands” to go to the commands page.</w:t>
-      </w:r>
-    </w:p>
-    <w:p>
-      <w:pPr>
-        <w:pStyle w:val="BodyMS"/>
-        <w:numPr>
-          <w:ilvl w:val="0"/>
-          <w:numId w:val="12"/>
-        </w:numPr>
-      </w:pPr>
-      <w:r>
-        <w:t>From the Select A Command box, you should see the two commands that we told the RM-PCS we support via the DeviceInfo message we sent from the device, “ON”, and “OFF”.</w:t>
-      </w:r>
-    </w:p>
-    <w:p>
-      <w:pPr>
-        <w:pStyle w:val="BodyMS"/>
-        <w:numPr>
-          <w:ilvl w:val="0"/>
-          <w:numId w:val="12"/>
-        </w:numPr>
-      </w:pPr>
-      <w:r>
-        <w:t>Choose “ON” from the drop down and choose “Send Command”.  The LED on the device should light, and you should see this message appear in your RPI console</w:t>
+        <w:t>On the “Messages to device” tab, select your DeviceID and type the word “ON” into the message box and hit Send.  You should see text similar to the following on the raspberry PI console and the LED should light</w:t>
       </w:r>
     </w:p>
     <w:p>
@@ -4384,7 +3516,7 @@
                     <pic:cNvPicPr/>
                   </pic:nvPicPr>
                   <pic:blipFill>
-                    <a:blip r:embed="rId29"/>
+                    <a:blip r:embed="rId31"/>
                     <a:stretch>
                       <a:fillRect/>
                     </a:stretch>
@@ -4414,7 +3546,10 @@
         </w:numPr>
       </w:pPr>
       <w:r>
-        <w:t>Now select the “OFF” command from the drop down and send the command.  Observe the LED turn back off and the corresponding message in the RPI console</w:t>
+        <w:t>Now type “OFF” into the message box</w:t>
+      </w:r>
+      <w:r>
+        <w:t xml:space="preserve"> and send the command.  Observe the LED turn back off and the corresponding message in the RPI console</w:t>
       </w:r>
     </w:p>
     <w:p>
@@ -4451,11 +3586,16 @@
     </w:p>
     <w:p>
       <w:pPr>
-        <w:pStyle w:val="Heading2MS"/>
-      </w:pPr>
+        <w:pStyle w:val="Heading1MS"/>
+      </w:pPr>
+      <w:bookmarkStart w:id="8" w:name="_Toc466284201"/>
       <w:r>
         <w:lastRenderedPageBreak/>
-        <w:t xml:space="preserve">Appendix A – Configuring your Raspberry PI </w:t>
+        <w:t>Appendix A – Configuring your Raspberry PI</w:t>
+      </w:r>
+      <w:bookmarkEnd w:id="8"/>
+      <w:r>
+        <w:t xml:space="preserve"> </w:t>
       </w:r>
     </w:p>
     <w:p>
@@ -5057,7 +4197,7 @@
         </w:rPr>
         <w:t xml:space="preserve">git clone –recursive </w:t>
       </w:r>
-      <w:hyperlink r:id="rId30" w:history="1">
+      <w:hyperlink r:id="rId32" w:history="1">
         <w:r>
           <w:rPr>
             <w:rFonts w:ascii="Consolas" w:hAnsi="Consolas"/>
@@ -5284,7 +4424,7 @@
         </w:rPr>
         <w:t xml:space="preserve"> </w:t>
       </w:r>
-      <w:hyperlink r:id="rId31" w:history="1">
+      <w:hyperlink r:id="rId33" w:history="1">
         <w:r>
           <w:rPr>
             <w:rStyle w:val="Hyperlink"/>
@@ -5507,11 +4647,94 @@
     <w:p/>
     <w:p>
       <w:pPr>
+        <w:pStyle w:val="Heading1MS"/>
+      </w:pPr>
+      <w:bookmarkStart w:id="9" w:name="_Toc466284202"/>
+      <w:r>
+        <w:lastRenderedPageBreak/>
+        <w:t>Appendix B – hooking your device up to the remote monitoring solution</w:t>
+      </w:r>
+      <w:bookmarkEnd w:id="9"/>
+    </w:p>
+    <w:p>
+      <w:pPr>
         <w:pStyle w:val="BodyMS"/>
+        <w:ind w:left="360"/>
+      </w:pPr>
+      <w:r>
+        <w:t>As an optional final part of the lab, you can hook your device up to the Remote Monitoring solution as generated by your lab proctors.  To do so,, follow these steps</w:t>
+      </w:r>
+    </w:p>
+    <w:p>
+      <w:pPr>
+        <w:pStyle w:val="BodyMS"/>
+        <w:numPr>
+          <w:ilvl w:val="0"/>
+          <w:numId w:val="19"/>
+        </w:numPr>
+      </w:pPr>
+      <w:r>
+        <w:t>Edit the lab2.py script again</w:t>
+      </w:r>
+    </w:p>
+    <w:p>
+      <w:pPr>
+        <w:pStyle w:val="BodyMS"/>
+        <w:numPr>
+          <w:ilvl w:val="0"/>
+          <w:numId w:val="19"/>
+        </w:numPr>
+      </w:pPr>
+      <w:r>
+        <w:t xml:space="preserve">Change the deviceID, IoTHub hostname, and </w:t>
+      </w:r>
+      <w:r>
+        <w:t>private key to those provided by your proctors</w:t>
+      </w:r>
+    </w:p>
+    <w:p>
+      <w:pPr>
+        <w:pStyle w:val="BodyMS"/>
+        <w:numPr>
+          <w:ilvl w:val="0"/>
+          <w:numId w:val="19"/>
+        </w:numPr>
+      </w:pPr>
+      <w:r>
+        <w:t>Uncomment lines 179 and 180 of your script</w:t>
+      </w:r>
+    </w:p>
+    <w:p>
+      <w:pPr>
+        <w:pStyle w:val="BodyMS"/>
+        <w:numPr>
+          <w:ilvl w:val="0"/>
+          <w:numId w:val="19"/>
+        </w:numPr>
+      </w:pPr>
+      <w:r>
+        <w:t>Save the script and execute</w:t>
+      </w:r>
+    </w:p>
+    <w:p>
+      <w:pPr>
+        <w:pStyle w:val="BodyMS"/>
+        <w:numPr>
+          <w:ilvl w:val="0"/>
+          <w:numId w:val="19"/>
+        </w:numPr>
+      </w:pPr>
+      <w:r>
+        <w:t>The lab proctors will have the solution up on the screen for you to see your device show up on the map.</w:t>
+      </w:r>
+    </w:p>
+    <w:p>
+      <w:pPr>
+        <w:pStyle w:val="BodyMS"/>
       </w:pPr>
     </w:p>
     <w:sectPr>
-      <w:footerReference w:type="default" r:id="rId32"/>
+      <w:footerReference w:type="default" r:id="rId34"/>
       <w:type w:val="continuous"/>
       <w:pgSz w:w="11907" w:h="16839" w:code="9"/>
       <w:pgMar w:top="1440" w:right="1440" w:bottom="1440" w:left="1440" w:header="576" w:footer="576" w:gutter="0"/>
@@ -5717,7 +4940,7 @@
         <w:noProof/>
         <w:lang w:val="pt-PT"/>
       </w:rPr>
-      <w:t>6</w:t>
+      <w:t>14</w:t>
     </w:r>
     <w:r>
       <w:rPr>
@@ -6286,6 +5509,95 @@
     </w:lvl>
   </w:abstractNum>
   <w:abstractNum w:abstractNumId="5" w15:restartNumberingAfterBreak="0">
+    <w:nsid w:val="1D2708C8"/>
+    <w:multiLevelType w:val="hybridMultilevel"/>
+    <w:tmpl w:val="23CA6AF4"/>
+    <w:lvl w:ilvl="0" w:tplc="04090011">
+      <w:start w:val="1"/>
+      <w:numFmt w:val="decimal"/>
+      <w:lvlText w:val="%1)"/>
+      <w:lvlJc w:val="left"/>
+      <w:pPr>
+        <w:ind w:left="720" w:hanging="360"/>
+      </w:pPr>
+      <w:rPr>
+        <w:rFonts w:hint="default"/>
+      </w:rPr>
+    </w:lvl>
+    <w:lvl w:ilvl="1" w:tplc="04090019" w:tentative="1">
+      <w:start w:val="1"/>
+      <w:numFmt w:val="lowerLetter"/>
+      <w:lvlText w:val="%2."/>
+      <w:lvlJc w:val="left"/>
+      <w:pPr>
+        <w:ind w:left="1440" w:hanging="360"/>
+      </w:pPr>
+    </w:lvl>
+    <w:lvl w:ilvl="2" w:tplc="0409001B" w:tentative="1">
+      <w:start w:val="1"/>
+      <w:numFmt w:val="lowerRoman"/>
+      <w:lvlText w:val="%3."/>
+      <w:lvlJc w:val="right"/>
+      <w:pPr>
+        <w:ind w:left="2160" w:hanging="180"/>
+      </w:pPr>
+    </w:lvl>
+    <w:lvl w:ilvl="3" w:tplc="0409000F" w:tentative="1">
+      <w:start w:val="1"/>
+      <w:numFmt w:val="decimal"/>
+      <w:lvlText w:val="%4."/>
+      <w:lvlJc w:val="left"/>
+      <w:pPr>
+        <w:ind w:left="2880" w:hanging="360"/>
+      </w:pPr>
+    </w:lvl>
+    <w:lvl w:ilvl="4" w:tplc="04090019" w:tentative="1">
+      <w:start w:val="1"/>
+      <w:numFmt w:val="lowerLetter"/>
+      <w:lvlText w:val="%5."/>
+      <w:lvlJc w:val="left"/>
+      <w:pPr>
+        <w:ind w:left="3600" w:hanging="360"/>
+      </w:pPr>
+    </w:lvl>
+    <w:lvl w:ilvl="5" w:tplc="0409001B" w:tentative="1">
+      <w:start w:val="1"/>
+      <w:numFmt w:val="lowerRoman"/>
+      <w:lvlText w:val="%6."/>
+      <w:lvlJc w:val="right"/>
+      <w:pPr>
+        <w:ind w:left="4320" w:hanging="180"/>
+      </w:pPr>
+    </w:lvl>
+    <w:lvl w:ilvl="6" w:tplc="0409000F" w:tentative="1">
+      <w:start w:val="1"/>
+      <w:numFmt w:val="decimal"/>
+      <w:lvlText w:val="%7."/>
+      <w:lvlJc w:val="left"/>
+      <w:pPr>
+        <w:ind w:left="5040" w:hanging="360"/>
+      </w:pPr>
+    </w:lvl>
+    <w:lvl w:ilvl="7" w:tplc="04090019" w:tentative="1">
+      <w:start w:val="1"/>
+      <w:numFmt w:val="lowerLetter"/>
+      <w:lvlText w:val="%8."/>
+      <w:lvlJc w:val="left"/>
+      <w:pPr>
+        <w:ind w:left="5760" w:hanging="360"/>
+      </w:pPr>
+    </w:lvl>
+    <w:lvl w:ilvl="8" w:tplc="0409001B" w:tentative="1">
+      <w:start w:val="1"/>
+      <w:numFmt w:val="lowerRoman"/>
+      <w:lvlText w:val="%9."/>
+      <w:lvlJc w:val="right"/>
+      <w:pPr>
+        <w:ind w:left="6480" w:hanging="180"/>
+      </w:pPr>
+    </w:lvl>
+  </w:abstractNum>
+  <w:abstractNum w:abstractNumId="6" w15:restartNumberingAfterBreak="0">
     <w:nsid w:val="37F335DD"/>
     <w:multiLevelType w:val="hybridMultilevel"/>
     <w:tmpl w:val="F2625FC6"/>
@@ -6374,7 +5686,7 @@
       </w:pPr>
     </w:lvl>
   </w:abstractNum>
-  <w:abstractNum w:abstractNumId="6" w15:restartNumberingAfterBreak="0">
+  <w:abstractNum w:abstractNumId="7" w15:restartNumberingAfterBreak="0">
     <w:nsid w:val="3B894357"/>
     <w:multiLevelType w:val="hybridMultilevel"/>
     <w:tmpl w:val="81368CB0"/>
@@ -6463,7 +5775,96 @@
       </w:pPr>
     </w:lvl>
   </w:abstractNum>
-  <w:abstractNum w:abstractNumId="7" w15:restartNumberingAfterBreak="0">
+  <w:abstractNum w:abstractNumId="8" w15:restartNumberingAfterBreak="0">
+    <w:nsid w:val="41E24526"/>
+    <w:multiLevelType w:val="multilevel"/>
+    <w:tmpl w:val="298AEBE2"/>
+    <w:lvl w:ilvl="0">
+      <w:start w:val="1"/>
+      <w:numFmt w:val="decimal"/>
+      <w:lvlText w:val="%1.)"/>
+      <w:lvlJc w:val="left"/>
+      <w:pPr>
+        <w:ind w:left="360" w:hanging="360"/>
+      </w:pPr>
+      <w:rPr>
+        <w:rFonts w:hint="default"/>
+      </w:rPr>
+    </w:lvl>
+    <w:lvl w:ilvl="1">
+      <w:start w:val="1"/>
+      <w:numFmt w:val="lowerLetter"/>
+      <w:lvlText w:val="%2)"/>
+      <w:lvlJc w:val="left"/>
+      <w:pPr>
+        <w:ind w:left="720" w:hanging="360"/>
+      </w:pPr>
+    </w:lvl>
+    <w:lvl w:ilvl="2">
+      <w:start w:val="1"/>
+      <w:numFmt w:val="lowerRoman"/>
+      <w:lvlText w:val="%3)"/>
+      <w:lvlJc w:val="left"/>
+      <w:pPr>
+        <w:ind w:left="1080" w:hanging="360"/>
+      </w:pPr>
+    </w:lvl>
+    <w:lvl w:ilvl="3">
+      <w:start w:val="1"/>
+      <w:numFmt w:val="decimal"/>
+      <w:lvlText w:val="(%4)"/>
+      <w:lvlJc w:val="left"/>
+      <w:pPr>
+        <w:ind w:left="1440" w:hanging="360"/>
+      </w:pPr>
+    </w:lvl>
+    <w:lvl w:ilvl="4">
+      <w:start w:val="1"/>
+      <w:numFmt w:val="lowerLetter"/>
+      <w:lvlText w:val="(%5)"/>
+      <w:lvlJc w:val="left"/>
+      <w:pPr>
+        <w:ind w:left="1800" w:hanging="360"/>
+      </w:pPr>
+    </w:lvl>
+    <w:lvl w:ilvl="5">
+      <w:start w:val="1"/>
+      <w:numFmt w:val="lowerRoman"/>
+      <w:lvlText w:val="(%6)"/>
+      <w:lvlJc w:val="left"/>
+      <w:pPr>
+        <w:ind w:left="2160" w:hanging="360"/>
+      </w:pPr>
+    </w:lvl>
+    <w:lvl w:ilvl="6">
+      <w:start w:val="1"/>
+      <w:numFmt w:val="decimal"/>
+      <w:lvlText w:val="%7."/>
+      <w:lvlJc w:val="left"/>
+      <w:pPr>
+        <w:ind w:left="2520" w:hanging="360"/>
+      </w:pPr>
+    </w:lvl>
+    <w:lvl w:ilvl="7">
+      <w:start w:val="1"/>
+      <w:numFmt w:val="lowerLetter"/>
+      <w:lvlText w:val="%8."/>
+      <w:lvlJc w:val="left"/>
+      <w:pPr>
+        <w:ind w:left="2880" w:hanging="360"/>
+      </w:pPr>
+    </w:lvl>
+    <w:lvl w:ilvl="8">
+      <w:start w:val="1"/>
+      <w:numFmt w:val="lowerRoman"/>
+      <w:lvlText w:val="%9."/>
+      <w:lvlJc w:val="left"/>
+      <w:pPr>
+        <w:ind w:left="3240" w:hanging="360"/>
+      </w:pPr>
+    </w:lvl>
+  </w:abstractNum>
+  <w:abstractNum w:abstractNumId="9" w15:restartNumberingAfterBreak="0">
     <w:nsid w:val="43AA1DE7"/>
     <w:multiLevelType w:val="hybridMultilevel"/>
     <w:tmpl w:val="E8CC78A0"/>
@@ -6576,7 +5977,7 @@
       </w:rPr>
     </w:lvl>
   </w:abstractNum>
-  <w:abstractNum w:abstractNumId="8" w15:restartNumberingAfterBreak="0">
+  <w:abstractNum w:abstractNumId="10" w15:restartNumberingAfterBreak="0">
     <w:nsid w:val="457E2C78"/>
     <w:multiLevelType w:val="hybridMultilevel"/>
     <w:tmpl w:val="53C409B6"/>
@@ -6689,7 +6090,7 @@
       </w:rPr>
     </w:lvl>
   </w:abstractNum>
-  <w:abstractNum w:abstractNumId="9" w15:restartNumberingAfterBreak="0">
+  <w:abstractNum w:abstractNumId="11" w15:restartNumberingAfterBreak="0">
     <w:nsid w:val="47775C67"/>
     <w:multiLevelType w:val="hybridMultilevel"/>
     <w:tmpl w:val="1EE0EAB4"/>
@@ -6802,7 +6203,7 @@
       </w:rPr>
     </w:lvl>
   </w:abstractNum>
-  <w:abstractNum w:abstractNumId="10" w15:restartNumberingAfterBreak="0">
+  <w:abstractNum w:abstractNumId="12" w15:restartNumberingAfterBreak="0">
     <w:nsid w:val="4C440B42"/>
     <w:multiLevelType w:val="hybridMultilevel"/>
     <w:tmpl w:val="740C6CB6"/>
@@ -6915,7 +6316,7 @@
       </w:rPr>
     </w:lvl>
   </w:abstractNum>
-  <w:abstractNum w:abstractNumId="11" w15:restartNumberingAfterBreak="0">
+  <w:abstractNum w:abstractNumId="13" w15:restartNumberingAfterBreak="0">
     <w:nsid w:val="4D062ED1"/>
     <w:multiLevelType w:val="hybridMultilevel"/>
     <w:tmpl w:val="AAD09FF0"/>
@@ -7028,7 +6429,7 @@
       </w:rPr>
     </w:lvl>
   </w:abstractNum>
-  <w:abstractNum w:abstractNumId="12" w15:restartNumberingAfterBreak="0">
+  <w:abstractNum w:abstractNumId="14" w15:restartNumberingAfterBreak="0">
     <w:nsid w:val="59846AD5"/>
     <w:multiLevelType w:val="hybridMultilevel"/>
     <w:tmpl w:val="64BABC26"/>
@@ -7141,7 +6542,7 @@
       </w:rPr>
     </w:lvl>
   </w:abstractNum>
-  <w:abstractNum w:abstractNumId="13" w15:restartNumberingAfterBreak="0">
+  <w:abstractNum w:abstractNumId="15" w15:restartNumberingAfterBreak="0">
     <w:nsid w:val="60752F5E"/>
     <w:multiLevelType w:val="hybridMultilevel"/>
     <w:tmpl w:val="B68A7A04"/>
@@ -7254,7 +6655,96 @@
       </w:rPr>
     </w:lvl>
   </w:abstractNum>
-  <w:abstractNum w:abstractNumId="14" w15:restartNumberingAfterBreak="0">
+  <w:abstractNum w:abstractNumId="16" w15:restartNumberingAfterBreak="0">
+    <w:nsid w:val="70D5783D"/>
+    <w:multiLevelType w:val="hybridMultilevel"/>
+    <w:tmpl w:val="AEF46C88"/>
+    <w:lvl w:ilvl="0" w:tplc="D52C8E90">
+      <w:start w:val="3"/>
+      <w:numFmt w:val="decimal"/>
+      <w:lvlText w:val="%1"/>
+      <w:lvlJc w:val="left"/>
+      <w:pPr>
+        <w:ind w:left="1080" w:hanging="720"/>
+      </w:pPr>
+      <w:rPr>
+        <w:rFonts w:hint="default"/>
+      </w:rPr>
+    </w:lvl>
+    <w:lvl w:ilvl="1" w:tplc="04090019" w:tentative="1">
+      <w:start w:val="1"/>
+      <w:numFmt w:val="lowerLetter"/>
+      <w:lvlText w:val="%2."/>
+      <w:lvlJc w:val="left"/>
+      <w:pPr>
+        <w:ind w:left="1440" w:hanging="360"/>
+      </w:pPr>
+    </w:lvl>
+    <w:lvl w:ilvl="2" w:tplc="0409001B" w:tentative="1">
+      <w:start w:val="1"/>
+      <w:numFmt w:val="lowerRoman"/>
+      <w:lvlText w:val="%3."/>
+      <w:lvlJc w:val="right"/>
+      <w:pPr>
+        <w:ind w:left="2160" w:hanging="180"/>
+      </w:pPr>
+    </w:lvl>
+    <w:lvl w:ilvl="3" w:tplc="0409000F" w:tentative="1">
+      <w:start w:val="1"/>
+      <w:numFmt w:val="decimal"/>
+      <w:lvlText w:val="%4."/>
+      <w:lvlJc w:val="left"/>
+      <w:pPr>
+        <w:ind w:left="2880" w:hanging="360"/>
+      </w:pPr>
+    </w:lvl>
+    <w:lvl w:ilvl="4" w:tplc="04090019" w:tentative="1">
+      <w:start w:val="1"/>
+      <w:numFmt w:val="lowerLetter"/>
+      <w:lvlText w:val="%5."/>
+      <w:lvlJc w:val="left"/>
+      <w:pPr>
+        <w:ind w:left="3600" w:hanging="360"/>
+      </w:pPr>
+    </w:lvl>
+    <w:lvl w:ilvl="5" w:tplc="0409001B" w:tentative="1">
+      <w:start w:val="1"/>
+      <w:numFmt w:val="lowerRoman"/>
+      <w:lvlText w:val="%6."/>
+      <w:lvlJc w:val="right"/>
+      <w:pPr>
+        <w:ind w:left="4320" w:hanging="180"/>
+      </w:pPr>
+    </w:lvl>
+    <w:lvl w:ilvl="6" w:tplc="0409000F" w:tentative="1">
+      <w:start w:val="1"/>
+      <w:numFmt w:val="decimal"/>
+      <w:lvlText w:val="%7."/>
+      <w:lvlJc w:val="left"/>
+      <w:pPr>
+        <w:ind w:left="5040" w:hanging="360"/>
+      </w:pPr>
+    </w:lvl>
+    <w:lvl w:ilvl="7" w:tplc="04090019" w:tentative="1">
+      <w:start w:val="1"/>
+      <w:numFmt w:val="lowerLetter"/>
+      <w:lvlText w:val="%8."/>
+      <w:lvlJc w:val="left"/>
+      <w:pPr>
+        <w:ind w:left="5760" w:hanging="360"/>
+      </w:pPr>
+    </w:lvl>
+    <w:lvl w:ilvl="8" w:tplc="0409001B" w:tentative="1">
+      <w:start w:val="1"/>
+      <w:numFmt w:val="lowerRoman"/>
+      <w:lvlText w:val="%9."/>
+      <w:lvlJc w:val="right"/>
+      <w:pPr>
+        <w:ind w:left="6480" w:hanging="180"/>
+      </w:pPr>
+    </w:lvl>
+  </w:abstractNum>
+  <w:abstractNum w:abstractNumId="17" w15:restartNumberingAfterBreak="0">
     <w:nsid w:val="776238B6"/>
     <w:multiLevelType w:val="hybridMultilevel"/>
     <w:tmpl w:val="5DC4A1C4"/>
@@ -7343,7 +6833,96 @@
       </w:pPr>
     </w:lvl>
   </w:abstractNum>
-  <w:abstractNum w:abstractNumId="15" w15:restartNumberingAfterBreak="0">
+  <w:abstractNum w:abstractNumId="18" w15:restartNumberingAfterBreak="0">
+    <w:nsid w:val="7781510E"/>
+    <w:multiLevelType w:val="hybridMultilevel"/>
+    <w:tmpl w:val="869EF3BC"/>
+    <w:lvl w:ilvl="0" w:tplc="0409000F">
+      <w:start w:val="1"/>
+      <w:numFmt w:val="decimal"/>
+      <w:lvlText w:val="%1."/>
+      <w:lvlJc w:val="left"/>
+      <w:pPr>
+        <w:ind w:left="360" w:hanging="360"/>
+      </w:pPr>
+      <w:rPr>
+        <w:rFonts w:hint="default"/>
+      </w:rPr>
+    </w:lvl>
+    <w:lvl w:ilvl="1" w:tplc="04090019">
+      <w:start w:val="1"/>
+      <w:numFmt w:val="lowerLetter"/>
+      <w:lvlText w:val="%2."/>
+      <w:lvlJc w:val="left"/>
+      <w:pPr>
+        <w:ind w:left="1080" w:hanging="360"/>
+      </w:pPr>
+    </w:lvl>
+    <w:lvl w:ilvl="2" w:tplc="0409001B">
+      <w:start w:val="1"/>
+      <w:numFmt w:val="lowerRoman"/>
+      <w:lvlText w:val="%3."/>
+      <w:lvlJc w:val="right"/>
+      <w:pPr>
+        <w:ind w:left="1800" w:hanging="180"/>
+      </w:pPr>
+    </w:lvl>
+    <w:lvl w:ilvl="3" w:tplc="0409000F" w:tentative="1">
+      <w:start w:val="1"/>
+      <w:numFmt w:val="decimal"/>
+      <w:lvlText w:val="%4."/>
+      <w:lvlJc w:val="left"/>
+      <w:pPr>
+        <w:ind w:left="2520" w:hanging="360"/>
+      </w:pPr>
+    </w:lvl>
+    <w:lvl w:ilvl="4" w:tplc="04090019" w:tentative="1">
+      <w:start w:val="1"/>
+      <w:numFmt w:val="lowerLetter"/>
+      <w:lvlText w:val="%5."/>
+      <w:lvlJc w:val="left"/>
+      <w:pPr>
+        <w:ind w:left="3240" w:hanging="360"/>
+      </w:pPr>
+    </w:lvl>
+    <w:lvl w:ilvl="5" w:tplc="0409001B" w:tentative="1">
+      <w:start w:val="1"/>
+      <w:numFmt w:val="lowerRoman"/>
+      <w:lvlText w:val="%6."/>
+      <w:lvlJc w:val="right"/>
+      <w:pPr>
+        <w:ind w:left="3960" w:hanging="180"/>
+      </w:pPr>
+    </w:lvl>
+    <w:lvl w:ilvl="6" w:tplc="0409000F" w:tentative="1">
+      <w:start w:val="1"/>
+      <w:numFmt w:val="decimal"/>
+      <w:lvlText w:val="%7."/>
+      <w:lvlJc w:val="left"/>
+      <w:pPr>
+        <w:ind w:left="4680" w:hanging="360"/>
+      </w:pPr>
+    </w:lvl>
+    <w:lvl w:ilvl="7" w:tplc="04090019" w:tentative="1">
+      <w:start w:val="1"/>
+      <w:numFmt w:val="lowerLetter"/>
+      <w:lvlText w:val="%8."/>
+      <w:lvlJc w:val="left"/>
+      <w:pPr>
+        <w:ind w:left="5400" w:hanging="360"/>
+      </w:pPr>
+    </w:lvl>
+    <w:lvl w:ilvl="8" w:tplc="0409001B" w:tentative="1">
+      <w:start w:val="1"/>
+      <w:numFmt w:val="lowerRoman"/>
+      <w:lvlText w:val="%9."/>
+      <w:lvlJc w:val="right"/>
+      <w:pPr>
+        <w:ind w:left="6120" w:hanging="180"/>
+      </w:pPr>
+    </w:lvl>
+  </w:abstractNum>
+  <w:abstractNum w:abstractNumId="19" w15:restartNumberingAfterBreak="0">
     <w:nsid w:val="78397BDA"/>
     <w:multiLevelType w:val="hybridMultilevel"/>
     <w:tmpl w:val="C602B19E"/>
@@ -7354,6 +6933,95 @@
       <w:lvlJc w:val="left"/>
       <w:pPr>
         <w:ind w:left="945" w:hanging="585"/>
+      </w:pPr>
+      <w:rPr>
+        <w:rFonts w:hint="default"/>
+      </w:rPr>
+    </w:lvl>
+    <w:lvl w:ilvl="1" w:tplc="04090019">
+      <w:start w:val="1"/>
+      <w:numFmt w:val="lowerLetter"/>
+      <w:lvlText w:val="%2."/>
+      <w:lvlJc w:val="left"/>
+      <w:pPr>
+        <w:ind w:left="1440" w:hanging="360"/>
+      </w:pPr>
+    </w:lvl>
+    <w:lvl w:ilvl="2" w:tplc="0409001B" w:tentative="1">
+      <w:start w:val="1"/>
+      <w:numFmt w:val="lowerRoman"/>
+      <w:lvlText w:val="%3."/>
+      <w:lvlJc w:val="right"/>
+      <w:pPr>
+        <w:ind w:left="2160" w:hanging="180"/>
+      </w:pPr>
+    </w:lvl>
+    <w:lvl w:ilvl="3" w:tplc="0409000F" w:tentative="1">
+      <w:start w:val="1"/>
+      <w:numFmt w:val="decimal"/>
+      <w:lvlText w:val="%4."/>
+      <w:lvlJc w:val="left"/>
+      <w:pPr>
+        <w:ind w:left="2880" w:hanging="360"/>
+      </w:pPr>
+    </w:lvl>
+    <w:lvl w:ilvl="4" w:tplc="04090019" w:tentative="1">
+      <w:start w:val="1"/>
+      <w:numFmt w:val="lowerLetter"/>
+      <w:lvlText w:val="%5."/>
+      <w:lvlJc w:val="left"/>
+      <w:pPr>
+        <w:ind w:left="3600" w:hanging="360"/>
+      </w:pPr>
+    </w:lvl>
+    <w:lvl w:ilvl="5" w:tplc="0409001B" w:tentative="1">
+      <w:start w:val="1"/>
+      <w:numFmt w:val="lowerRoman"/>
+      <w:lvlText w:val="%6."/>
+      <w:lvlJc w:val="right"/>
+      <w:pPr>
+        <w:ind w:left="4320" w:hanging="180"/>
+      </w:pPr>
+    </w:lvl>
+    <w:lvl w:ilvl="6" w:tplc="0409000F" w:tentative="1">
+      <w:start w:val="1"/>
+      <w:numFmt w:val="decimal"/>
+      <w:lvlText w:val="%7."/>
+      <w:lvlJc w:val="left"/>
+      <w:pPr>
+        <w:ind w:left="5040" w:hanging="360"/>
+      </w:pPr>
+    </w:lvl>
+    <w:lvl w:ilvl="7" w:tplc="04090019" w:tentative="1">
+      <w:start w:val="1"/>
+      <w:numFmt w:val="lowerLetter"/>
+      <w:lvlText w:val="%8."/>
+      <w:lvlJc w:val="left"/>
+      <w:pPr>
+        <w:ind w:left="5760" w:hanging="360"/>
+      </w:pPr>
+    </w:lvl>
+    <w:lvl w:ilvl="8" w:tplc="0409001B" w:tentative="1">
+      <w:start w:val="1"/>
+      <w:numFmt w:val="lowerRoman"/>
+      <w:lvlText w:val="%9."/>
+      <w:lvlJc w:val="right"/>
+      <w:pPr>
+        <w:ind w:left="6480" w:hanging="180"/>
+      </w:pPr>
+    </w:lvl>
+  </w:abstractNum>
+  <w:abstractNum w:abstractNumId="20" w15:restartNumberingAfterBreak="0">
+    <w:nsid w:val="7EFF635F"/>
+    <w:multiLevelType w:val="hybridMultilevel"/>
+    <w:tmpl w:val="9594D24E"/>
+    <w:lvl w:ilvl="0" w:tplc="325A2B90">
+      <w:start w:val="1"/>
+      <w:numFmt w:val="decimal"/>
+      <w:lvlText w:val="%1.)"/>
+      <w:lvlJc w:val="left"/>
+      <w:pPr>
+        <w:ind w:left="720" w:hanging="360"/>
       </w:pPr>
       <w:rPr>
         <w:rFonts w:hint="default"/>
@@ -7439,22 +7107,22 @@
     <w:abstractNumId w:val="0"/>
   </w:num>
   <w:num w:numId="3">
-    <w:abstractNumId w:val="13"/>
+    <w:abstractNumId w:val="15"/>
   </w:num>
   <w:num w:numId="4">
-    <w:abstractNumId w:val="6"/>
+    <w:abstractNumId w:val="7"/>
   </w:num>
   <w:num w:numId="5">
+    <w:abstractNumId w:val="11"/>
+  </w:num>
+  <w:num w:numId="6">
+    <w:abstractNumId w:val="10"/>
+  </w:num>
+  <w:num w:numId="7">
     <w:abstractNumId w:val="9"/>
   </w:num>
-  <w:num w:numId="6">
-    <w:abstractNumId w:val="8"/>
-  </w:num>
-  <w:num w:numId="7">
-    <w:abstractNumId w:val="7"/>
-  </w:num>
   <w:num w:numId="8">
-    <w:abstractNumId w:val="15"/>
+    <w:abstractNumId w:val="19"/>
   </w:num>
   <w:num w:numId="9">
     <w:abstractNumId w:val="1"/>
@@ -7463,22 +7131,37 @@
     <w:abstractNumId w:val="4"/>
   </w:num>
   <w:num w:numId="11">
-    <w:abstractNumId w:val="14"/>
+    <w:abstractNumId w:val="17"/>
   </w:num>
   <w:num w:numId="12">
-    <w:abstractNumId w:val="5"/>
+    <w:abstractNumId w:val="6"/>
   </w:num>
   <w:num w:numId="13">
     <w:abstractNumId w:val="2"/>
   </w:num>
   <w:num w:numId="14">
-    <w:abstractNumId w:val="10"/>
+    <w:abstractNumId w:val="12"/>
   </w:num>
   <w:num w:numId="15">
-    <w:abstractNumId w:val="12"/>
+    <w:abstractNumId w:val="14"/>
   </w:num>
   <w:num w:numId="16">
-    <w:abstractNumId w:val="11"/>
+    <w:abstractNumId w:val="13"/>
+  </w:num>
+  <w:num w:numId="17">
+    <w:abstractNumId w:val="20"/>
+  </w:num>
+  <w:num w:numId="18">
+    <w:abstractNumId w:val="18"/>
+  </w:num>
+  <w:num w:numId="19">
+    <w:abstractNumId w:val="5"/>
+  </w:num>
+  <w:num w:numId="20">
+    <w:abstractNumId w:val="8"/>
+  </w:num>
+  <w:num w:numId="21">
+    <w:abstractNumId w:val="16"/>
   </w:num>
   <w:numIdMacAtCleanup w:val="9"/>
 </w:numbering>
@@ -8818,13 +8501,6 @@
     <w:pitch w:val="variable"/>
     <w:sig w:usb0="A00002AF" w:usb1="4000205B" w:usb2="00000000" w:usb3="00000000" w:csb0="0000009F" w:csb1="00000000"/>
   </w:font>
-  <w:font w:name="Arial">
-    <w:panose1 w:val="020B0604020202020204"/>
-    <w:charset w:val="00"/>
-    <w:family w:val="swiss"/>
-    <w:pitch w:val="variable"/>
-    <w:sig w:usb0="E0002EFF" w:usb1="C0007843" w:usb2="00000009" w:usb3="00000000" w:csb0="000001FF" w:csb1="00000000"/>
-  </w:font>
   <w:font w:name="Consolas">
     <w:panose1 w:val="020B0609020204030204"/>
     <w:charset w:val="00"/>
@@ -9611,6 +9287,15 @@
 </file>
 
 <file path=customXml/item1.xml><?xml version="1.0" encoding="utf-8"?>
+<?mso-contentType ?>
+<FormTemplates xmlns="http://schemas.microsoft.com/sharepoint/v3/contenttype/forms">
+  <Display>DocumentLibraryForm</Display>
+  <Edit>DocumentLibraryForm</Edit>
+  <New>DocumentLibraryForm</New>
+</FormTemplates>
+</file>
+
+<file path=customXml/item2.xml><?xml version="1.0" encoding="utf-8"?>
 <ct:contentTypeSchema xmlns:ct="http://schemas.microsoft.com/office/2006/metadata/contentType" xmlns:ma="http://schemas.microsoft.com/office/2006/metadata/properties/metaAttributes" ct:_="" ma:_="" ma:contentTypeName="Document" ma:contentTypeID="0x010100442D4CC19CC12A408AC4DE8A2E088923" ma:contentTypeVersion="4" ma:contentTypeDescription="Create a new document." ma:contentTypeScope="" ma:versionID="9930d5c4b16410d3c77ba0ade2bf704f">
   <xsd:schema xmlns:xsd="http://www.w3.org/2001/XMLSchema" xmlns:xs="http://www.w3.org/2001/XMLSchema" xmlns:p="http://schemas.microsoft.com/office/2006/metadata/properties" xmlns:ns1="http://schemas.microsoft.com/sharepoint/v3" xmlns:ns3="7428e819-8ab6-40aa-abf2-04b819a7dfb7" targetNamespace="http://schemas.microsoft.com/office/2006/metadata/properties" ma:root="true" ma:fieldsID="d21c82219a549497b3a585ed64e3dd39" ns1:_="" ns3:_="">
     <xsd:import namespace="http://schemas.microsoft.com/sharepoint/v3"/>
@@ -9775,15 +9460,6 @@
 </ct:contentTypeSchema>
 </file>
 
-<file path=customXml/item2.xml><?xml version="1.0" encoding="utf-8"?>
-<?mso-contentType ?>
-<FormTemplates xmlns="http://schemas.microsoft.com/sharepoint/v3/contenttype/forms">
-  <Display>DocumentLibraryForm</Display>
-  <Edit>DocumentLibraryForm</Edit>
-  <New>DocumentLibraryForm</New>
-</FormTemplates>
-</file>
-
 <file path=customXml/item3.xml><?xml version="1.0" encoding="utf-8"?>
 <p:properties xmlns:p="http://schemas.microsoft.com/office/2006/metadata/properties" xmlns:xsi="http://www.w3.org/2001/XMLSchema-instance" xmlns:pc="http://schemas.microsoft.com/office/infopath/2007/PartnerControls">
   <documentManagement>
@@ -9808,6 +9484,14 @@
 </file>
 
 <file path=customXml/itemProps1.xml><?xml version="1.0" encoding="utf-8"?>
+<ds:datastoreItem xmlns:ds="http://schemas.openxmlformats.org/officeDocument/2006/customXml" ds:itemID="{26D42997-1B41-4B37-B927-7996F2977575}">
+  <ds:schemaRefs>
+    <ds:schemaRef ds:uri="http://schemas.microsoft.com/sharepoint/v3/contenttype/forms"/>
+  </ds:schemaRefs>
+</ds:datastoreItem>
+</file>
+
+<file path=customXml/itemProps2.xml><?xml version="1.0" encoding="utf-8"?>
 <ds:datastoreItem xmlns:ds="http://schemas.openxmlformats.org/officeDocument/2006/customXml" ds:itemID="{F7B154D7-B5E2-45EB-BB2A-7FFF316DB825}">
   <ds:schemaRefs>
     <ds:schemaRef ds:uri="http://schemas.microsoft.com/office/2006/metadata/contentType"/>
@@ -9826,33 +9510,25 @@
 </ds:datastoreItem>
 </file>
 
-<file path=customXml/itemProps2.xml><?xml version="1.0" encoding="utf-8"?>
-<ds:datastoreItem xmlns:ds="http://schemas.openxmlformats.org/officeDocument/2006/customXml" ds:itemID="{26D42997-1B41-4B37-B927-7996F2977575}">
-  <ds:schemaRefs>
-    <ds:schemaRef ds:uri="http://schemas.microsoft.com/sharepoint/v3/contenttype/forms"/>
-  </ds:schemaRefs>
-</ds:datastoreItem>
-</file>
-
 <file path=customXml/itemProps3.xml><?xml version="1.0" encoding="utf-8"?>
 <ds:datastoreItem xmlns:ds="http://schemas.openxmlformats.org/officeDocument/2006/customXml" ds:itemID="{D67D6C38-AB93-4665-A89A-0A356716DD99}">
   <ds:schemaRefs>
-    <ds:schemaRef ds:uri="http://purl.org/dc/dcmitype/"/>
+    <ds:schemaRef ds:uri="http://purl.org/dc/terms/"/>
+    <ds:schemaRef ds:uri="http://schemas.openxmlformats.org/package/2006/metadata/core-properties"/>
+    <ds:schemaRef ds:uri="http://schemas.microsoft.com/office/2006/documentManagement/types"/>
     <ds:schemaRef ds:uri="http://schemas.microsoft.com/office/infopath/2007/PartnerControls"/>
-    <ds:schemaRef ds:uri="http://schemas.microsoft.com/office/2006/documentManagement/types"/>
     <ds:schemaRef ds:uri="http://purl.org/dc/elements/1.1/"/>
     <ds:schemaRef ds:uri="http://schemas.microsoft.com/office/2006/metadata/properties"/>
     <ds:schemaRef ds:uri="http://schemas.microsoft.com/sharepoint/v3"/>
-    <ds:schemaRef ds:uri="http://purl.org/dc/terms/"/>
-    <ds:schemaRef ds:uri="http://schemas.openxmlformats.org/package/2006/metadata/core-properties"/>
     <ds:schemaRef ds:uri="7428e819-8ab6-40aa-abf2-04b819a7dfb7"/>
     <ds:schemaRef ds:uri="http://www.w3.org/XML/1998/namespace"/>
+    <ds:schemaRef ds:uri="http://purl.org/dc/dcmitype/"/>
   </ds:schemaRefs>
 </ds:datastoreItem>
 </file>
 
 <file path=customXml/itemProps4.xml><?xml version="1.0" encoding="utf-8"?>
-<ds:datastoreItem xmlns:ds="http://schemas.openxmlformats.org/officeDocument/2006/customXml" ds:itemID="{2BB11619-B606-4336-AC11-DA352C933BAD}">
+<ds:datastoreItem xmlns:ds="http://schemas.openxmlformats.org/officeDocument/2006/customXml" ds:itemID="{171669BB-D9AC-4AAB-8D66-6140242696B6}">
   <ds:schemaRefs>
     <ds:schemaRef ds:uri="http://schemas.openxmlformats.org/officeDocument/2006/bibliography"/>
   </ds:schemaRefs>
@@ -9860,7 +9536,7 @@
 </file>
 
 <file path=customXml/itemProps5.xml><?xml version="1.0" encoding="utf-8"?>
-<ds:datastoreItem xmlns:ds="http://schemas.openxmlformats.org/officeDocument/2006/customXml" ds:itemID="{65325E81-07FC-4027-AE2C-FFEDA1662F41}">
+<ds:datastoreItem xmlns:ds="http://schemas.openxmlformats.org/officeDocument/2006/customXml" ds:itemID="{3846B8C5-50A2-430C-84BB-B560E64DFD8A}">
   <ds:schemaRefs>
     <ds:schemaRef ds:uri="http://schemas.openxmlformats.org/officeDocument/2006/bibliography"/>
   </ds:schemaRefs>

</xml_diff>